<commit_message>
Contratos com solicitação de alteração.
</commit_message>
<xml_diff>
--- a/Unique/Alterações/Contrato Adultos.docx
+++ b/Unique/Alterações/Contrato Adultos.docx
@@ -903,6 +903,7 @@
         <w:rPr>
           <w:rFonts w:ascii="Arial" w:hAnsi="Arial" w:cs="Arial"/>
           <w:b/>
+          <w:color w:val="FF0000"/>
           <w:sz w:val="17"/>
           <w:szCs w:val="17"/>
         </w:rPr>
@@ -912,6 +913,7 @@
         <w:rPr>
           <w:rFonts w:ascii="Arial" w:hAnsi="Arial" w:cs="Arial"/>
           <w:b/>
+          <w:color w:val="FF0000"/>
           <w:sz w:val="17"/>
           <w:szCs w:val="17"/>
         </w:rPr>
@@ -921,6 +923,7 @@
         <w:rPr>
           <w:rFonts w:ascii="Arial" w:hAnsi="Arial" w:cs="Arial"/>
           <w:b/>
+          <w:color w:val="FF0000"/>
           <w:sz w:val="17"/>
           <w:szCs w:val="17"/>
         </w:rPr>
@@ -1086,6 +1089,8 @@
         </w:rPr>
         <w:t>Turmas regulares: carga horária de 95 horas.</w:t>
       </w:r>
+      <w:bookmarkStart w:id="1" w:name="_GoBack"/>
+      <w:bookmarkEnd w:id="1"/>
     </w:p>
     <w:p>
       <w:pPr>
@@ -1122,11 +1127,19 @@
         <w:jc w:val="both"/>
         <w:rPr>
           <w:rFonts w:ascii="Arial" w:hAnsi="Arial" w:cs="Arial"/>
+          <w:sz w:val="17"/>
+          <w:szCs w:val="17"/>
+        </w:rPr>
+      </w:pPr>
+      <w:r>
+        <w:rPr>
+          <w:rFonts w:ascii="Arial" w:hAnsi="Arial" w:cs="Arial"/>
           <w:color w:val="FF0000"/>
           <w:sz w:val="17"/>
           <w:szCs w:val="17"/>
         </w:rPr>
-      </w:pPr>
+        <w:t>1.</w:t>
+      </w:r>
       <w:r>
         <w:rPr>
           <w:rFonts w:ascii="Arial" w:hAnsi="Arial" w:cs="Arial"/>
@@ -1134,7 +1147,7 @@
           <w:sz w:val="17"/>
           <w:szCs w:val="17"/>
         </w:rPr>
-        <w:t>1.</w:t>
+        <w:t>1</w:t>
       </w:r>
       <w:r>
         <w:rPr>
@@ -1143,7 +1156,7 @@
           <w:sz w:val="17"/>
           <w:szCs w:val="17"/>
         </w:rPr>
-        <w:t>1</w:t>
+        <w:t>.</w:t>
       </w:r>
       <w:r>
         <w:rPr>
@@ -1152,209 +1165,220 @@
           <w:sz w:val="17"/>
           <w:szCs w:val="17"/>
         </w:rPr>
+        <w:t xml:space="preserve"> </w:t>
+      </w:r>
+      <w:bookmarkStart w:id="2" w:name="_Hlk535916669"/>
+      <w:r>
+        <w:rPr>
+          <w:rFonts w:ascii="Arial" w:hAnsi="Arial" w:cs="Arial"/>
+          <w:color w:val="FF0000"/>
+          <w:sz w:val="17"/>
+          <w:szCs w:val="17"/>
+        </w:rPr>
+        <w:t xml:space="preserve">O valor do </w:t>
+      </w:r>
+      <w:r>
+        <w:rPr>
+          <w:rFonts w:ascii="Arial" w:hAnsi="Arial" w:cs="Arial"/>
+          <w:color w:val="FF0000"/>
+          <w:sz w:val="17"/>
+          <w:szCs w:val="17"/>
+        </w:rPr>
+        <w:t>contrato de prestação de serviços da carga horária citada acima</w:t>
+      </w:r>
+      <w:bookmarkEnd w:id="2"/>
+      <w:r>
+        <w:rPr>
+          <w:rFonts w:ascii="Arial" w:hAnsi="Arial" w:cs="Arial"/>
+          <w:color w:val="FF0000"/>
+          <w:sz w:val="17"/>
+          <w:szCs w:val="17"/>
+        </w:rPr>
+        <w:t xml:space="preserve"> é de</w:t>
+      </w:r>
+      <w:r>
+        <w:rPr>
+          <w:rFonts w:ascii="Arial" w:hAnsi="Arial" w:cs="Arial"/>
+          <w:color w:val="FF0000"/>
+          <w:sz w:val="17"/>
+          <w:szCs w:val="17"/>
+        </w:rPr>
+        <w:t xml:space="preserve"> R$</w:t>
+      </w:r>
+      <w:r>
+        <w:rPr>
+          <w:rFonts w:ascii="Arial" w:hAnsi="Arial" w:cs="Arial"/>
+          <w:color w:val="FF0000"/>
+          <w:sz w:val="17"/>
+          <w:szCs w:val="17"/>
+        </w:rPr>
+        <w:t>_______</w:t>
+      </w:r>
+      <w:r>
+        <w:rPr>
+          <w:rFonts w:ascii="Arial" w:hAnsi="Arial" w:cs="Arial"/>
+          <w:color w:val="FF0000"/>
+          <w:sz w:val="17"/>
+          <w:szCs w:val="17"/>
+        </w:rPr>
+        <w:t xml:space="preserve"> que</w:t>
+      </w:r>
+      <w:r>
+        <w:rPr>
+          <w:rFonts w:ascii="Arial" w:hAnsi="Arial" w:cs="Arial"/>
+          <w:color w:val="FF0000"/>
+          <w:sz w:val="17"/>
+          <w:szCs w:val="17"/>
+        </w:rPr>
+        <w:t xml:space="preserve"> </w:t>
+      </w:r>
+      <w:r>
+        <w:rPr>
+          <w:rFonts w:ascii="Arial" w:hAnsi="Arial" w:cs="Arial"/>
+          <w:color w:val="FF0000"/>
+          <w:sz w:val="17"/>
+          <w:szCs w:val="17"/>
+        </w:rPr>
+        <w:t xml:space="preserve">poderá ser </w:t>
+      </w:r>
+      <w:r>
+        <w:rPr>
+          <w:rFonts w:ascii="Arial" w:hAnsi="Arial" w:cs="Arial"/>
+          <w:color w:val="FF0000"/>
+          <w:sz w:val="17"/>
+          <w:szCs w:val="17"/>
+        </w:rPr>
+        <w:t>pago em</w:t>
+      </w:r>
+      <w:r>
+        <w:rPr>
+          <w:rFonts w:ascii="Arial" w:hAnsi="Arial" w:cs="Arial"/>
+          <w:color w:val="FF0000"/>
+          <w:sz w:val="17"/>
+          <w:szCs w:val="17"/>
+        </w:rPr>
+        <w:t xml:space="preserve"> </w:t>
+      </w:r>
+      <w:r>
+        <w:rPr>
+          <w:rFonts w:ascii="Arial" w:hAnsi="Arial" w:cs="Arial"/>
+          <w:color w:val="FF0000"/>
+          <w:sz w:val="17"/>
+          <w:szCs w:val="17"/>
+        </w:rPr>
+        <w:t xml:space="preserve">até </w:t>
+      </w:r>
+      <w:r>
+        <w:rPr>
+          <w:rFonts w:ascii="Arial" w:hAnsi="Arial" w:cs="Arial"/>
+          <w:color w:val="FF0000"/>
+          <w:sz w:val="17"/>
+          <w:szCs w:val="17"/>
+        </w:rPr>
+        <w:t>12</w:t>
+      </w:r>
+      <w:r>
+        <w:rPr>
+          <w:rFonts w:ascii="Arial" w:hAnsi="Arial" w:cs="Arial"/>
+          <w:color w:val="FF0000"/>
+          <w:sz w:val="17"/>
+          <w:szCs w:val="17"/>
+        </w:rPr>
+        <w:t xml:space="preserve"> parcelas de R$</w:t>
+      </w:r>
+      <w:r>
+        <w:rPr>
+          <w:rFonts w:ascii="Arial" w:hAnsi="Arial" w:cs="Arial"/>
+          <w:color w:val="FF0000"/>
+          <w:sz w:val="17"/>
+          <w:szCs w:val="17"/>
+        </w:rPr>
+        <w:t xml:space="preserve">______ </w:t>
+      </w:r>
+      <w:r>
+        <w:rPr>
+          <w:rFonts w:ascii="Arial" w:hAnsi="Arial" w:cs="Arial"/>
+          <w:color w:val="FF0000"/>
+          <w:sz w:val="17"/>
+          <w:szCs w:val="17"/>
+        </w:rPr>
+        <w:t xml:space="preserve">ou </w:t>
+      </w:r>
+      <w:r>
+        <w:rPr>
+          <w:rFonts w:ascii="Arial" w:hAnsi="Arial" w:cs="Arial"/>
+          <w:color w:val="FF0000"/>
+          <w:sz w:val="17"/>
+          <w:szCs w:val="17"/>
+        </w:rPr>
+        <w:t>à</w:t>
+      </w:r>
+      <w:r>
+        <w:rPr>
+          <w:rFonts w:ascii="Arial" w:hAnsi="Arial" w:cs="Arial"/>
+          <w:color w:val="FF0000"/>
+          <w:sz w:val="17"/>
+          <w:szCs w:val="17"/>
+        </w:rPr>
+        <w:t xml:space="preserve"> vista com 5% de desconto, sendo o valor de R$</w:t>
+      </w:r>
+      <w:r>
+        <w:rPr>
+          <w:rFonts w:ascii="Arial" w:hAnsi="Arial" w:cs="Arial"/>
+          <w:color w:val="FF0000"/>
+          <w:sz w:val="17"/>
+          <w:szCs w:val="17"/>
+        </w:rPr>
+        <w:t>_______.</w:t>
+      </w:r>
+      <w:r>
+        <w:rPr>
+          <w:rFonts w:ascii="Arial" w:hAnsi="Arial" w:cs="Arial"/>
+          <w:color w:val="FF0000"/>
+          <w:sz w:val="17"/>
+          <w:szCs w:val="17"/>
+        </w:rPr>
+        <w:t xml:space="preserve"> </w:t>
+      </w:r>
+      <w:r>
+        <w:rPr>
+          <w:rFonts w:ascii="Arial" w:hAnsi="Arial" w:cs="Arial"/>
+          <w:color w:val="FF0000"/>
+          <w:sz w:val="17"/>
+          <w:szCs w:val="17"/>
+        </w:rPr>
+        <w:t>O contrato terá início em ____________/ano finalizando em ______________/ano.</w:t>
+      </w:r>
+      <w:r>
+        <w:rPr>
+          <w:rFonts w:ascii="Arial" w:hAnsi="Arial" w:cs="Arial"/>
+          <w:color w:val="FF0000"/>
+          <w:sz w:val="17"/>
+          <w:szCs w:val="17"/>
+        </w:rPr>
+        <w:t xml:space="preserve"> </w:t>
+      </w:r>
+      <w:bookmarkStart w:id="3" w:name="_Hlk184047"/>
+      <w:r>
+        <w:rPr>
+          <w:rFonts w:ascii="Arial" w:hAnsi="Arial" w:cs="Arial"/>
+          <w:color w:val="FF0000"/>
+          <w:sz w:val="17"/>
+          <w:szCs w:val="17"/>
+        </w:rPr>
+        <w:t>A data do vencimento das parcelas será todo dia ______</w:t>
+      </w:r>
+      <w:r>
+        <w:rPr>
+          <w:rFonts w:ascii="Arial" w:hAnsi="Arial" w:cs="Arial"/>
+          <w:color w:val="FF0000"/>
+          <w:sz w:val="17"/>
+          <w:szCs w:val="17"/>
+        </w:rPr>
         <w:t>.</w:t>
       </w:r>
-      <w:r>
-        <w:rPr>
-          <w:rFonts w:ascii="Arial" w:hAnsi="Arial" w:cs="Arial"/>
-          <w:color w:val="FF0000"/>
-          <w:sz w:val="17"/>
-          <w:szCs w:val="17"/>
-        </w:rPr>
-        <w:t xml:space="preserve"> </w:t>
-      </w:r>
-      <w:bookmarkStart w:id="1" w:name="_Hlk535916669"/>
-      <w:r>
-        <w:rPr>
-          <w:rFonts w:ascii="Arial" w:hAnsi="Arial" w:cs="Arial"/>
-          <w:color w:val="FF0000"/>
-          <w:sz w:val="17"/>
-          <w:szCs w:val="17"/>
-        </w:rPr>
-        <w:t xml:space="preserve">O valor do </w:t>
-      </w:r>
-      <w:r>
-        <w:rPr>
-          <w:rFonts w:ascii="Arial" w:hAnsi="Arial" w:cs="Arial"/>
-          <w:color w:val="FF0000"/>
-          <w:sz w:val="17"/>
-          <w:szCs w:val="17"/>
-        </w:rPr>
-        <w:t>contrato de prestação de serviços da carga horária citada acima</w:t>
-      </w:r>
-      <w:bookmarkEnd w:id="1"/>
-      <w:r>
-        <w:rPr>
-          <w:rFonts w:ascii="Arial" w:hAnsi="Arial" w:cs="Arial"/>
-          <w:color w:val="FF0000"/>
-          <w:sz w:val="17"/>
-          <w:szCs w:val="17"/>
-        </w:rPr>
-        <w:t xml:space="preserve"> é de</w:t>
-      </w:r>
-      <w:r>
-        <w:rPr>
-          <w:rFonts w:ascii="Arial" w:hAnsi="Arial" w:cs="Arial"/>
-          <w:color w:val="FF0000"/>
-          <w:sz w:val="17"/>
-          <w:szCs w:val="17"/>
-        </w:rPr>
-        <w:t xml:space="preserve"> R$</w:t>
-      </w:r>
-      <w:r>
-        <w:rPr>
-          <w:rFonts w:ascii="Arial" w:hAnsi="Arial" w:cs="Arial"/>
-          <w:color w:val="FF0000"/>
-          <w:sz w:val="17"/>
-          <w:szCs w:val="17"/>
-        </w:rPr>
-        <w:t>_______</w:t>
-      </w:r>
-      <w:r>
-        <w:rPr>
-          <w:rFonts w:ascii="Arial" w:hAnsi="Arial" w:cs="Arial"/>
-          <w:color w:val="FF0000"/>
-          <w:sz w:val="17"/>
-          <w:szCs w:val="17"/>
-        </w:rPr>
-        <w:t xml:space="preserve"> que</w:t>
-      </w:r>
-      <w:r>
-        <w:rPr>
-          <w:rFonts w:ascii="Arial" w:hAnsi="Arial" w:cs="Arial"/>
-          <w:color w:val="FF0000"/>
-          <w:sz w:val="17"/>
-          <w:szCs w:val="17"/>
-        </w:rPr>
-        <w:t xml:space="preserve"> </w:t>
-      </w:r>
-      <w:r>
-        <w:rPr>
-          <w:rFonts w:ascii="Arial" w:hAnsi="Arial" w:cs="Arial"/>
-          <w:color w:val="FF0000"/>
-          <w:sz w:val="17"/>
-          <w:szCs w:val="17"/>
-        </w:rPr>
-        <w:t xml:space="preserve">poderá ser </w:t>
-      </w:r>
-      <w:r>
-        <w:rPr>
-          <w:rFonts w:ascii="Arial" w:hAnsi="Arial" w:cs="Arial"/>
-          <w:color w:val="FF0000"/>
-          <w:sz w:val="17"/>
-          <w:szCs w:val="17"/>
-        </w:rPr>
-        <w:t>pago em</w:t>
-      </w:r>
-      <w:r>
-        <w:rPr>
-          <w:rFonts w:ascii="Arial" w:hAnsi="Arial" w:cs="Arial"/>
-          <w:color w:val="FF0000"/>
-          <w:sz w:val="17"/>
-          <w:szCs w:val="17"/>
-        </w:rPr>
-        <w:t xml:space="preserve"> </w:t>
-      </w:r>
-      <w:r>
-        <w:rPr>
-          <w:rFonts w:ascii="Arial" w:hAnsi="Arial" w:cs="Arial"/>
-          <w:color w:val="FF0000"/>
-          <w:sz w:val="17"/>
-          <w:szCs w:val="17"/>
-        </w:rPr>
-        <w:t xml:space="preserve">até </w:t>
-      </w:r>
-      <w:r>
-        <w:rPr>
-          <w:rFonts w:ascii="Arial" w:hAnsi="Arial" w:cs="Arial"/>
-          <w:color w:val="FF0000"/>
-          <w:sz w:val="17"/>
-          <w:szCs w:val="17"/>
-        </w:rPr>
-        <w:t>12</w:t>
-      </w:r>
-      <w:r>
-        <w:rPr>
-          <w:rFonts w:ascii="Arial" w:hAnsi="Arial" w:cs="Arial"/>
-          <w:color w:val="FF0000"/>
-          <w:sz w:val="17"/>
-          <w:szCs w:val="17"/>
-        </w:rPr>
-        <w:t xml:space="preserve"> parcelas de R$</w:t>
-      </w:r>
-      <w:r>
-        <w:rPr>
-          <w:rFonts w:ascii="Arial" w:hAnsi="Arial" w:cs="Arial"/>
-          <w:color w:val="FF0000"/>
-          <w:sz w:val="17"/>
-          <w:szCs w:val="17"/>
-        </w:rPr>
-        <w:t xml:space="preserve">______ </w:t>
-      </w:r>
-      <w:r>
-        <w:rPr>
-          <w:rFonts w:ascii="Arial" w:hAnsi="Arial" w:cs="Arial"/>
-          <w:color w:val="FF0000"/>
-          <w:sz w:val="17"/>
-          <w:szCs w:val="17"/>
-        </w:rPr>
-        <w:t xml:space="preserve">ou </w:t>
-      </w:r>
-      <w:r>
-        <w:rPr>
-          <w:rFonts w:ascii="Arial" w:hAnsi="Arial" w:cs="Arial"/>
-          <w:color w:val="FF0000"/>
-          <w:sz w:val="17"/>
-          <w:szCs w:val="17"/>
-        </w:rPr>
-        <w:t>à</w:t>
-      </w:r>
-      <w:r>
-        <w:rPr>
-          <w:rFonts w:ascii="Arial" w:hAnsi="Arial" w:cs="Arial"/>
-          <w:color w:val="FF0000"/>
-          <w:sz w:val="17"/>
-          <w:szCs w:val="17"/>
-        </w:rPr>
-        <w:t xml:space="preserve"> vista com 5% de desconto, sendo o valor de R$</w:t>
-      </w:r>
-      <w:r>
-        <w:rPr>
-          <w:rFonts w:ascii="Arial" w:hAnsi="Arial" w:cs="Arial"/>
-          <w:color w:val="FF0000"/>
-          <w:sz w:val="17"/>
-          <w:szCs w:val="17"/>
-        </w:rPr>
-        <w:t>_______.</w:t>
-      </w:r>
-      <w:r>
-        <w:rPr>
-          <w:rFonts w:ascii="Arial" w:hAnsi="Arial" w:cs="Arial"/>
-          <w:color w:val="FF0000"/>
-          <w:sz w:val="17"/>
-          <w:szCs w:val="17"/>
-        </w:rPr>
-        <w:t xml:space="preserve"> </w:t>
-      </w:r>
-      <w:r>
-        <w:rPr>
-          <w:rFonts w:ascii="Arial" w:hAnsi="Arial" w:cs="Arial"/>
-          <w:color w:val="FF0000"/>
-          <w:sz w:val="17"/>
-          <w:szCs w:val="17"/>
-        </w:rPr>
-        <w:t>O contrato terá início em ____________/ano finalizando em ______________/ano.</w:t>
-      </w:r>
-      <w:r>
-        <w:rPr>
-          <w:rFonts w:ascii="Arial" w:hAnsi="Arial" w:cs="Arial"/>
-          <w:color w:val="FF0000"/>
-          <w:sz w:val="17"/>
-          <w:szCs w:val="17"/>
-        </w:rPr>
-        <w:t xml:space="preserve"> </w:t>
-      </w:r>
-    </w:p>
+    </w:p>
+    <w:bookmarkEnd w:id="3"/>
     <w:p>
       <w:pPr>
         <w:tabs>
@@ -1365,15 +1389,13 @@
         <w:jc w:val="both"/>
         <w:rPr>
           <w:rFonts w:ascii="Arial" w:hAnsi="Arial" w:cs="Arial"/>
-          <w:color w:val="FF0000"/>
-          <w:sz w:val="17"/>
-          <w:szCs w:val="17"/>
-        </w:rPr>
-      </w:pPr>
-      <w:r>
-        <w:rPr>
-          <w:rFonts w:ascii="Arial" w:hAnsi="Arial" w:cs="Arial"/>
-          <w:color w:val="FF0000"/>
+          <w:sz w:val="17"/>
+          <w:szCs w:val="17"/>
+        </w:rPr>
+      </w:pPr>
+      <w:r>
+        <w:rPr>
+          <w:rFonts w:ascii="Arial" w:hAnsi="Arial" w:cs="Arial"/>
           <w:sz w:val="17"/>
           <w:szCs w:val="17"/>
         </w:rPr>
@@ -1390,15 +1412,13 @@
         <w:jc w:val="both"/>
         <w:rPr>
           <w:rFonts w:ascii="Arial" w:hAnsi="Arial" w:cs="Arial"/>
-          <w:color w:val="FF0000"/>
-          <w:sz w:val="17"/>
-          <w:szCs w:val="17"/>
-        </w:rPr>
-      </w:pPr>
-      <w:r>
-        <w:rPr>
-          <w:rFonts w:ascii="Arial" w:hAnsi="Arial" w:cs="Arial"/>
-          <w:color w:val="FF0000"/>
+          <w:sz w:val="17"/>
+          <w:szCs w:val="17"/>
+        </w:rPr>
+      </w:pPr>
+      <w:r>
+        <w:rPr>
+          <w:rFonts w:ascii="Arial" w:hAnsi="Arial" w:cs="Arial"/>
           <w:sz w:val="17"/>
           <w:szCs w:val="17"/>
         </w:rPr>
@@ -1407,7 +1427,6 @@
       <w:r>
         <w:rPr>
           <w:rFonts w:ascii="Arial" w:hAnsi="Arial" w:cs="Arial"/>
-          <w:color w:val="FF0000"/>
           <w:sz w:val="17"/>
           <w:szCs w:val="17"/>
         </w:rPr>
@@ -1416,13 +1435,32 @@
       <w:r>
         <w:rPr>
           <w:rFonts w:ascii="Arial" w:hAnsi="Arial" w:cs="Arial"/>
-          <w:color w:val="FF0000"/>
-          <w:sz w:val="17"/>
-          <w:szCs w:val="17"/>
-        </w:rPr>
-        <w:t>. O pagamento das parcelas será efetuado na escola através de carnê.</w:t>
-      </w:r>
-    </w:p>
+          <w:sz w:val="17"/>
+          <w:szCs w:val="17"/>
+        </w:rPr>
+        <w:t xml:space="preserve">. O pagamento das parcelas será efetuado </w:t>
+      </w:r>
+      <w:r>
+        <w:rPr>
+          <w:rFonts w:ascii="Arial" w:hAnsi="Arial" w:cs="Arial"/>
+          <w:sz w:val="17"/>
+          <w:szCs w:val="17"/>
+        </w:rPr>
+        <w:t xml:space="preserve">através </w:t>
+      </w:r>
+      <w:bookmarkStart w:id="4" w:name="_Hlk184359"/>
+      <w:bookmarkStart w:id="5" w:name="_Hlk184512"/>
+      <w:r>
+        <w:rPr>
+          <w:rFonts w:ascii="Arial" w:hAnsi="Arial" w:cs="Arial"/>
+          <w:sz w:val="17"/>
+          <w:szCs w:val="17"/>
+        </w:rPr>
+        <w:t>de boleto bancário.</w:t>
+      </w:r>
+      <w:bookmarkEnd w:id="4"/>
+    </w:p>
+    <w:bookmarkEnd w:id="5"/>
     <w:p>
       <w:pPr>
         <w:tabs>
@@ -1433,15 +1471,13 @@
         <w:jc w:val="both"/>
         <w:rPr>
           <w:rFonts w:ascii="Arial" w:hAnsi="Arial" w:cs="Arial"/>
-          <w:color w:val="FF0000"/>
-          <w:sz w:val="17"/>
-          <w:szCs w:val="17"/>
-        </w:rPr>
-      </w:pPr>
-      <w:r>
-        <w:rPr>
-          <w:rFonts w:ascii="Arial" w:hAnsi="Arial" w:cs="Arial"/>
-          <w:color w:val="FF0000"/>
+          <w:sz w:val="17"/>
+          <w:szCs w:val="17"/>
+        </w:rPr>
+      </w:pPr>
+      <w:r>
+        <w:rPr>
+          <w:rFonts w:ascii="Arial" w:hAnsi="Arial" w:cs="Arial"/>
           <w:sz w:val="17"/>
           <w:szCs w:val="17"/>
         </w:rPr>
@@ -1450,7 +1486,6 @@
       <w:r>
         <w:rPr>
           <w:rFonts w:ascii="Arial" w:hAnsi="Arial" w:cs="Arial"/>
-          <w:color w:val="FF0000"/>
           <w:sz w:val="17"/>
           <w:szCs w:val="17"/>
         </w:rPr>
@@ -1459,7 +1494,6 @@
       <w:r>
         <w:rPr>
           <w:rFonts w:ascii="Arial" w:hAnsi="Arial" w:cs="Arial"/>
-          <w:color w:val="FF0000"/>
           <w:sz w:val="17"/>
           <w:szCs w:val="17"/>
         </w:rPr>
@@ -1468,7 +1502,6 @@
       <w:r>
         <w:rPr>
           <w:rFonts w:ascii="Arial" w:hAnsi="Arial" w:cs="Arial"/>
-          <w:color w:val="FF0000"/>
           <w:sz w:val="17"/>
           <w:szCs w:val="17"/>
         </w:rPr>
@@ -1477,7 +1510,6 @@
       <w:r>
         <w:rPr>
           <w:rFonts w:ascii="Arial" w:hAnsi="Arial" w:cs="Arial"/>
-          <w:color w:val="FF0000"/>
           <w:sz w:val="17"/>
           <w:szCs w:val="17"/>
         </w:rPr>
@@ -1486,7 +1518,6 @@
       <w:r>
         <w:rPr>
           <w:rFonts w:ascii="Arial" w:hAnsi="Arial" w:cs="Arial"/>
-          <w:color w:val="FF0000"/>
           <w:sz w:val="17"/>
           <w:szCs w:val="17"/>
         </w:rPr>
@@ -1503,15 +1534,13 @@
         <w:jc w:val="both"/>
         <w:rPr>
           <w:rFonts w:ascii="Arial" w:hAnsi="Arial" w:cs="Arial"/>
-          <w:color w:val="FF0000"/>
-          <w:sz w:val="17"/>
-          <w:szCs w:val="17"/>
-        </w:rPr>
-      </w:pPr>
-      <w:r>
-        <w:rPr>
-          <w:rFonts w:ascii="Arial" w:hAnsi="Arial" w:cs="Arial"/>
-          <w:color w:val="FF0000"/>
+          <w:sz w:val="17"/>
+          <w:szCs w:val="17"/>
+        </w:rPr>
+      </w:pPr>
+      <w:r>
+        <w:rPr>
+          <w:rFonts w:ascii="Arial" w:hAnsi="Arial" w:cs="Arial"/>
           <w:sz w:val="17"/>
           <w:szCs w:val="17"/>
         </w:rPr>
@@ -1520,7 +1549,6 @@
       <w:r>
         <w:rPr>
           <w:rFonts w:ascii="Arial" w:hAnsi="Arial" w:cs="Arial"/>
-          <w:color w:val="FF0000"/>
           <w:sz w:val="17"/>
           <w:szCs w:val="17"/>
         </w:rPr>
@@ -1529,7 +1557,6 @@
       <w:r>
         <w:rPr>
           <w:rFonts w:ascii="Arial" w:hAnsi="Arial" w:cs="Arial"/>
-          <w:color w:val="FF0000"/>
           <w:sz w:val="17"/>
           <w:szCs w:val="17"/>
         </w:rPr>
@@ -1538,7 +1565,6 @@
       <w:r>
         <w:rPr>
           <w:rFonts w:ascii="Arial" w:hAnsi="Arial" w:cs="Arial"/>
-          <w:color w:val="FF0000"/>
           <w:sz w:val="17"/>
           <w:szCs w:val="17"/>
         </w:rPr>
@@ -1547,7 +1573,6 @@
       <w:r>
         <w:rPr>
           <w:rFonts w:ascii="Arial" w:hAnsi="Arial" w:cs="Arial"/>
-          <w:color w:val="FF0000"/>
           <w:sz w:val="17"/>
           <w:szCs w:val="17"/>
         </w:rPr>
@@ -1556,7 +1581,6 @@
       <w:r>
         <w:rPr>
           <w:rFonts w:ascii="Arial" w:hAnsi="Arial" w:cs="Arial"/>
-          <w:color w:val="FF0000"/>
           <w:sz w:val="17"/>
           <w:szCs w:val="17"/>
         </w:rPr>
@@ -1573,15 +1597,13 @@
         <w:jc w:val="both"/>
         <w:rPr>
           <w:rFonts w:ascii="Arial" w:hAnsi="Arial" w:cs="Arial"/>
-          <w:color w:val="FF0000"/>
-          <w:sz w:val="17"/>
-          <w:szCs w:val="17"/>
-        </w:rPr>
-      </w:pPr>
-      <w:r>
-        <w:rPr>
-          <w:rFonts w:ascii="Arial" w:hAnsi="Arial" w:cs="Arial"/>
-          <w:color w:val="FF0000"/>
+          <w:sz w:val="17"/>
+          <w:szCs w:val="17"/>
+        </w:rPr>
+      </w:pPr>
+      <w:r>
+        <w:rPr>
+          <w:rFonts w:ascii="Arial" w:hAnsi="Arial" w:cs="Arial"/>
           <w:sz w:val="17"/>
           <w:szCs w:val="17"/>
         </w:rPr>
@@ -1590,7 +1612,6 @@
       <w:r>
         <w:rPr>
           <w:rFonts w:ascii="Arial" w:hAnsi="Arial" w:cs="Arial"/>
-          <w:color w:val="FF0000"/>
           <w:sz w:val="17"/>
           <w:szCs w:val="17"/>
         </w:rPr>
@@ -1599,7 +1620,6 @@
       <w:r>
         <w:rPr>
           <w:rFonts w:ascii="Arial" w:hAnsi="Arial" w:cs="Arial"/>
-          <w:color w:val="FF0000"/>
           <w:sz w:val="17"/>
           <w:szCs w:val="17"/>
         </w:rPr>
@@ -1608,7 +1628,6 @@
       <w:r>
         <w:rPr>
           <w:rFonts w:ascii="Arial" w:hAnsi="Arial" w:cs="Arial"/>
-          <w:color w:val="FF0000"/>
           <w:sz w:val="17"/>
           <w:szCs w:val="17"/>
         </w:rPr>
@@ -1625,15 +1644,13 @@
         <w:jc w:val="both"/>
         <w:rPr>
           <w:rFonts w:ascii="Arial" w:hAnsi="Arial" w:cs="Arial"/>
-          <w:color w:val="FF0000"/>
-          <w:sz w:val="17"/>
-          <w:szCs w:val="17"/>
-        </w:rPr>
-      </w:pPr>
-      <w:r>
-        <w:rPr>
-          <w:rFonts w:ascii="Arial" w:hAnsi="Arial" w:cs="Arial"/>
-          <w:color w:val="FF0000"/>
+          <w:sz w:val="17"/>
+          <w:szCs w:val="17"/>
+        </w:rPr>
+      </w:pPr>
+      <w:r>
+        <w:rPr>
+          <w:rFonts w:ascii="Arial" w:hAnsi="Arial" w:cs="Arial"/>
           <w:sz w:val="17"/>
           <w:szCs w:val="17"/>
         </w:rPr>
@@ -1642,7 +1659,6 @@
       <w:r>
         <w:rPr>
           <w:rFonts w:ascii="Arial" w:hAnsi="Arial" w:cs="Arial"/>
-          <w:color w:val="FF0000"/>
           <w:sz w:val="17"/>
           <w:szCs w:val="17"/>
         </w:rPr>
@@ -1651,7 +1667,6 @@
       <w:r>
         <w:rPr>
           <w:rFonts w:ascii="Arial" w:hAnsi="Arial" w:cs="Arial"/>
-          <w:color w:val="FF0000"/>
           <w:sz w:val="17"/>
           <w:szCs w:val="17"/>
         </w:rPr>
@@ -1660,7 +1675,6 @@
       <w:r>
         <w:rPr>
           <w:rFonts w:ascii="Arial" w:hAnsi="Arial" w:cs="Arial"/>
-          <w:color w:val="FF0000"/>
           <w:sz w:val="17"/>
           <w:szCs w:val="17"/>
         </w:rPr>
@@ -1669,7 +1683,6 @@
       <w:r>
         <w:rPr>
           <w:rFonts w:ascii="Arial" w:hAnsi="Arial" w:cs="Arial"/>
-          <w:color w:val="FF0000"/>
           <w:sz w:val="17"/>
           <w:szCs w:val="17"/>
         </w:rPr>
@@ -1678,7 +1691,6 @@
       <w:r>
         <w:rPr>
           <w:rFonts w:ascii="Arial" w:hAnsi="Arial" w:cs="Arial"/>
-          <w:color w:val="FF0000"/>
           <w:sz w:val="17"/>
           <w:szCs w:val="17"/>
         </w:rPr>
@@ -1687,7 +1699,6 @@
       <w:r>
         <w:rPr>
           <w:rFonts w:ascii="Arial" w:hAnsi="Arial" w:cs="Arial"/>
-          <w:color w:val="FF0000"/>
           <w:sz w:val="17"/>
           <w:szCs w:val="17"/>
         </w:rPr>
@@ -1704,15 +1715,13 @@
         <w:jc w:val="both"/>
         <w:rPr>
           <w:rFonts w:ascii="Arial" w:hAnsi="Arial" w:cs="Arial"/>
-          <w:color w:val="FF0000"/>
-          <w:sz w:val="17"/>
-          <w:szCs w:val="17"/>
-        </w:rPr>
-      </w:pPr>
-      <w:r>
-        <w:rPr>
-          <w:rFonts w:ascii="Arial" w:hAnsi="Arial" w:cs="Arial"/>
-          <w:color w:val="FF0000"/>
+          <w:sz w:val="17"/>
+          <w:szCs w:val="17"/>
+        </w:rPr>
+      </w:pPr>
+      <w:r>
+        <w:rPr>
+          <w:rFonts w:ascii="Arial" w:hAnsi="Arial" w:cs="Arial"/>
           <w:sz w:val="17"/>
           <w:szCs w:val="17"/>
         </w:rPr>
@@ -1721,7 +1730,6 @@
       <w:r>
         <w:rPr>
           <w:rFonts w:ascii="Arial" w:hAnsi="Arial" w:cs="Arial"/>
-          <w:color w:val="FF0000"/>
           <w:sz w:val="17"/>
           <w:szCs w:val="17"/>
         </w:rPr>
@@ -1730,7 +1738,6 @@
       <w:r>
         <w:rPr>
           <w:rFonts w:ascii="Arial" w:hAnsi="Arial" w:cs="Arial"/>
-          <w:color w:val="FF0000"/>
           <w:sz w:val="17"/>
           <w:szCs w:val="17"/>
         </w:rPr>
@@ -1739,7 +1746,6 @@
       <w:r>
         <w:rPr>
           <w:rFonts w:ascii="Arial" w:hAnsi="Arial" w:cs="Arial"/>
-          <w:color w:val="FF0000"/>
           <w:sz w:val="17"/>
           <w:szCs w:val="17"/>
         </w:rPr>
@@ -1748,7 +1754,6 @@
       <w:r>
         <w:rPr>
           <w:rFonts w:ascii="Arial" w:hAnsi="Arial" w:cs="Arial"/>
-          <w:color w:val="FF0000"/>
           <w:sz w:val="17"/>
           <w:szCs w:val="17"/>
         </w:rPr>
@@ -1757,7 +1762,6 @@
       <w:r>
         <w:rPr>
           <w:rFonts w:ascii="Arial" w:hAnsi="Arial" w:cs="Arial"/>
-          <w:color w:val="FF0000"/>
           <w:sz w:val="17"/>
           <w:szCs w:val="17"/>
         </w:rPr>
@@ -1766,7 +1770,6 @@
       <w:r>
         <w:rPr>
           <w:rFonts w:ascii="Arial" w:hAnsi="Arial" w:cs="Arial"/>
-          <w:color w:val="FF0000"/>
           <w:sz w:val="17"/>
           <w:szCs w:val="17"/>
         </w:rPr>
@@ -1775,7 +1778,6 @@
       <w:r>
         <w:rPr>
           <w:rFonts w:ascii="Arial" w:hAnsi="Arial" w:cs="Arial"/>
-          <w:color w:val="FF0000"/>
           <w:sz w:val="17"/>
           <w:szCs w:val="17"/>
         </w:rPr>
@@ -1784,7 +1786,6 @@
       <w:r>
         <w:rPr>
           <w:rFonts w:ascii="Arial" w:hAnsi="Arial" w:cs="Arial"/>
-          <w:color w:val="FF0000"/>
           <w:sz w:val="17"/>
           <w:szCs w:val="17"/>
         </w:rPr>
@@ -1793,7 +1794,6 @@
       <w:r>
         <w:rPr>
           <w:rFonts w:ascii="Arial" w:hAnsi="Arial" w:cs="Arial"/>
-          <w:color w:val="FF0000"/>
           <w:sz w:val="17"/>
           <w:szCs w:val="17"/>
         </w:rPr>
@@ -1810,15 +1810,13 @@
         <w:jc w:val="both"/>
         <w:rPr>
           <w:rFonts w:ascii="Arial" w:hAnsi="Arial" w:cs="Arial"/>
-          <w:color w:val="FF0000"/>
-          <w:sz w:val="17"/>
-          <w:szCs w:val="17"/>
-        </w:rPr>
-      </w:pPr>
-      <w:r>
-        <w:rPr>
-          <w:rFonts w:ascii="Arial" w:hAnsi="Arial" w:cs="Arial"/>
-          <w:color w:val="FF0000"/>
+          <w:sz w:val="17"/>
+          <w:szCs w:val="17"/>
+        </w:rPr>
+      </w:pPr>
+      <w:r>
+        <w:rPr>
+          <w:rFonts w:ascii="Arial" w:hAnsi="Arial" w:cs="Arial"/>
           <w:sz w:val="17"/>
           <w:szCs w:val="17"/>
         </w:rPr>
@@ -1827,7 +1825,6 @@
       <w:r>
         <w:rPr>
           <w:rFonts w:ascii="Arial" w:hAnsi="Arial" w:cs="Arial"/>
-          <w:color w:val="FF0000"/>
           <w:sz w:val="17"/>
           <w:szCs w:val="17"/>
         </w:rPr>
@@ -1836,7 +1833,6 @@
       <w:r>
         <w:rPr>
           <w:rFonts w:ascii="Arial" w:hAnsi="Arial" w:cs="Arial"/>
-          <w:color w:val="FF0000"/>
           <w:sz w:val="17"/>
           <w:szCs w:val="17"/>
         </w:rPr>
@@ -1845,7 +1841,6 @@
       <w:r>
         <w:rPr>
           <w:rFonts w:ascii="Arial" w:hAnsi="Arial" w:cs="Arial"/>
-          <w:color w:val="FF0000"/>
           <w:sz w:val="17"/>
           <w:szCs w:val="17"/>
         </w:rPr>
@@ -1854,7 +1849,6 @@
       <w:r>
         <w:rPr>
           <w:rFonts w:ascii="Arial" w:hAnsi="Arial" w:cs="Arial"/>
-          <w:color w:val="FF0000"/>
           <w:sz w:val="17"/>
           <w:szCs w:val="17"/>
         </w:rPr>
@@ -1863,7 +1857,6 @@
       <w:r>
         <w:rPr>
           <w:rFonts w:ascii="Arial" w:hAnsi="Arial" w:cs="Arial"/>
-          <w:color w:val="FF0000"/>
           <w:sz w:val="17"/>
           <w:szCs w:val="17"/>
         </w:rPr>
@@ -1872,7 +1865,6 @@
       <w:r>
         <w:rPr>
           <w:rFonts w:ascii="Arial" w:hAnsi="Arial" w:cs="Arial"/>
-          <w:color w:val="FF0000"/>
           <w:sz w:val="17"/>
           <w:szCs w:val="17"/>
         </w:rPr>
@@ -1881,7 +1873,6 @@
       <w:r>
         <w:rPr>
           <w:rFonts w:ascii="Arial" w:hAnsi="Arial" w:cs="Arial"/>
-          <w:color w:val="FF0000"/>
           <w:sz w:val="17"/>
           <w:szCs w:val="17"/>
         </w:rPr>
@@ -1890,7 +1881,6 @@
       <w:r>
         <w:rPr>
           <w:rFonts w:ascii="Arial" w:hAnsi="Arial" w:cs="Arial"/>
-          <w:color w:val="FF0000"/>
           <w:sz w:val="17"/>
           <w:szCs w:val="17"/>
         </w:rPr>
@@ -1899,7 +1889,6 @@
       <w:r>
         <w:rPr>
           <w:rFonts w:ascii="Arial" w:hAnsi="Arial" w:cs="Arial"/>
-          <w:color w:val="FF0000"/>
           <w:sz w:val="17"/>
           <w:szCs w:val="17"/>
         </w:rPr>
@@ -1908,7 +1897,6 @@
       <w:r>
         <w:rPr>
           <w:rFonts w:ascii="Arial" w:hAnsi="Arial" w:cs="Arial"/>
-          <w:color w:val="FF0000"/>
           <w:sz w:val="17"/>
           <w:szCs w:val="17"/>
         </w:rPr>
@@ -1925,15 +1913,13 @@
         <w:jc w:val="both"/>
         <w:rPr>
           <w:rFonts w:ascii="Arial" w:hAnsi="Arial" w:cs="Arial"/>
-          <w:color w:val="FF0000"/>
-          <w:sz w:val="17"/>
-          <w:szCs w:val="17"/>
-        </w:rPr>
-      </w:pPr>
-      <w:r>
-        <w:rPr>
-          <w:rFonts w:ascii="Arial" w:hAnsi="Arial" w:cs="Arial"/>
-          <w:color w:val="FF0000"/>
+          <w:sz w:val="17"/>
+          <w:szCs w:val="17"/>
+        </w:rPr>
+      </w:pPr>
+      <w:r>
+        <w:rPr>
+          <w:rFonts w:ascii="Arial" w:hAnsi="Arial" w:cs="Arial"/>
           <w:sz w:val="17"/>
           <w:szCs w:val="17"/>
         </w:rPr>
@@ -1942,7 +1928,6 @@
       <w:r>
         <w:rPr>
           <w:rFonts w:ascii="Arial" w:hAnsi="Arial" w:cs="Arial"/>
-          <w:color w:val="FF0000"/>
           <w:sz w:val="17"/>
           <w:szCs w:val="17"/>
         </w:rPr>
@@ -1951,7 +1936,6 @@
       <w:r>
         <w:rPr>
           <w:rFonts w:ascii="Arial" w:hAnsi="Arial" w:cs="Arial"/>
-          <w:color w:val="FF0000"/>
           <w:sz w:val="17"/>
           <w:szCs w:val="17"/>
         </w:rPr>
@@ -1960,7 +1944,6 @@
       <w:r>
         <w:rPr>
           <w:rFonts w:ascii="Arial" w:hAnsi="Arial" w:cs="Arial"/>
-          <w:color w:val="FF0000"/>
           <w:sz w:val="17"/>
           <w:szCs w:val="17"/>
         </w:rPr>
@@ -1977,15 +1960,13 @@
         <w:jc w:val="both"/>
         <w:rPr>
           <w:rFonts w:ascii="Arial" w:hAnsi="Arial" w:cs="Arial"/>
-          <w:color w:val="FF0000"/>
-          <w:sz w:val="17"/>
-          <w:szCs w:val="17"/>
-        </w:rPr>
-      </w:pPr>
-      <w:r>
-        <w:rPr>
-          <w:rFonts w:ascii="Arial" w:hAnsi="Arial" w:cs="Arial"/>
-          <w:color w:val="FF0000"/>
+          <w:sz w:val="17"/>
+          <w:szCs w:val="17"/>
+        </w:rPr>
+      </w:pPr>
+      <w:r>
+        <w:rPr>
+          <w:rFonts w:ascii="Arial" w:hAnsi="Arial" w:cs="Arial"/>
           <w:sz w:val="17"/>
           <w:szCs w:val="17"/>
         </w:rPr>
@@ -1994,7 +1975,6 @@
       <w:r>
         <w:rPr>
           <w:rFonts w:ascii="Arial" w:hAnsi="Arial" w:cs="Arial"/>
-          <w:color w:val="FF0000"/>
           <w:sz w:val="17"/>
           <w:szCs w:val="17"/>
         </w:rPr>
@@ -2003,7 +1983,6 @@
       <w:r>
         <w:rPr>
           <w:rFonts w:ascii="Arial" w:hAnsi="Arial" w:cs="Arial"/>
-          <w:color w:val="FF0000"/>
           <w:sz w:val="17"/>
           <w:szCs w:val="17"/>
         </w:rPr>
@@ -2012,7 +1991,6 @@
       <w:r>
         <w:rPr>
           <w:rFonts w:ascii="Arial" w:hAnsi="Arial" w:cs="Arial"/>
-          <w:color w:val="FF0000"/>
           <w:sz w:val="17"/>
           <w:szCs w:val="17"/>
         </w:rPr>
@@ -2021,11 +1999,28 @@
       <w:r>
         <w:rPr>
           <w:rFonts w:ascii="Arial" w:hAnsi="Arial" w:cs="Arial"/>
-          <w:color w:val="FF0000"/>
-          <w:sz w:val="17"/>
-          <w:szCs w:val="17"/>
-        </w:rPr>
-        <w:t>Obedecendo as leis trabalhistas vigentes no Brasil haverá recesso escolar no mês de Julho e férias nos meses de Dezembro e Janeiro.</w:t>
+          <w:sz w:val="17"/>
+          <w:szCs w:val="17"/>
+        </w:rPr>
+        <w:t xml:space="preserve">Obedecendo as leis trabalhistas vigentes no Brasil haverá recesso escolar no mês de </w:t>
+      </w:r>
+      <w:proofErr w:type="gramStart"/>
+      <w:r>
+        <w:rPr>
+          <w:rFonts w:ascii="Arial" w:hAnsi="Arial" w:cs="Arial"/>
+          <w:sz w:val="17"/>
+          <w:szCs w:val="17"/>
+        </w:rPr>
+        <w:t>Julho</w:t>
+      </w:r>
+      <w:proofErr w:type="gramEnd"/>
+      <w:r>
+        <w:rPr>
+          <w:rFonts w:ascii="Arial" w:hAnsi="Arial" w:cs="Arial"/>
+          <w:sz w:val="17"/>
+          <w:szCs w:val="17"/>
+        </w:rPr>
+        <w:t xml:space="preserve"> e férias nos meses de Dezembro e Janeiro.</w:t>
       </w:r>
     </w:p>
     <w:p>
@@ -2039,7 +2034,6 @@
         <w:rPr>
           <w:rFonts w:ascii="Arial" w:hAnsi="Arial" w:cs="Arial"/>
           <w:b/>
-          <w:color w:val="FF0000"/>
           <w:sz w:val="17"/>
           <w:szCs w:val="17"/>
         </w:rPr>
@@ -2048,7 +2042,6 @@
         <w:rPr>
           <w:rFonts w:ascii="Arial" w:hAnsi="Arial" w:cs="Arial"/>
           <w:b/>
-          <w:color w:val="FF0000"/>
           <w:sz w:val="17"/>
           <w:szCs w:val="17"/>
         </w:rPr>
@@ -2065,15 +2058,13 @@
         <w:jc w:val="both"/>
         <w:rPr>
           <w:rFonts w:ascii="Arial" w:hAnsi="Arial" w:cs="Arial"/>
-          <w:color w:val="FF0000"/>
-          <w:sz w:val="17"/>
-          <w:szCs w:val="17"/>
-        </w:rPr>
-      </w:pPr>
-      <w:r>
-        <w:rPr>
-          <w:rFonts w:ascii="Arial" w:hAnsi="Arial" w:cs="Arial"/>
-          <w:color w:val="FF0000"/>
+          <w:sz w:val="17"/>
+          <w:szCs w:val="17"/>
+        </w:rPr>
+      </w:pPr>
+      <w:r>
+        <w:rPr>
+          <w:rFonts w:ascii="Arial" w:hAnsi="Arial" w:cs="Arial"/>
           <w:sz w:val="17"/>
           <w:szCs w:val="17"/>
         </w:rPr>
@@ -2082,7 +2073,6 @@
       <w:r>
         <w:rPr>
           <w:rFonts w:ascii="Arial" w:hAnsi="Arial" w:cs="Arial"/>
-          <w:color w:val="FF0000"/>
           <w:sz w:val="17"/>
           <w:szCs w:val="17"/>
         </w:rPr>
@@ -2091,7 +2081,6 @@
       <w:r>
         <w:rPr>
           <w:rFonts w:ascii="Arial" w:hAnsi="Arial" w:cs="Arial"/>
-          <w:color w:val="FF0000"/>
           <w:sz w:val="17"/>
           <w:szCs w:val="17"/>
         </w:rPr>
@@ -2100,7 +2089,6 @@
       <w:r>
         <w:rPr>
           <w:rFonts w:ascii="Arial" w:hAnsi="Arial" w:cs="Arial"/>
-          <w:color w:val="FF0000"/>
           <w:sz w:val="17"/>
           <w:szCs w:val="17"/>
         </w:rPr>
@@ -2109,7 +2097,6 @@
       <w:r>
         <w:rPr>
           <w:rFonts w:ascii="Arial" w:hAnsi="Arial" w:cs="Arial"/>
-          <w:color w:val="FF0000"/>
           <w:sz w:val="17"/>
           <w:szCs w:val="17"/>
         </w:rPr>
@@ -2118,7 +2105,6 @@
       <w:r>
         <w:rPr>
           <w:rFonts w:ascii="Arial" w:hAnsi="Arial" w:cs="Arial"/>
-          <w:color w:val="FF0000"/>
           <w:sz w:val="17"/>
           <w:szCs w:val="17"/>
         </w:rPr>
@@ -2127,7 +2113,6 @@
       <w:r>
         <w:rPr>
           <w:rFonts w:ascii="Arial" w:hAnsi="Arial" w:cs="Arial"/>
-          <w:color w:val="FF0000"/>
           <w:sz w:val="17"/>
           <w:szCs w:val="17"/>
         </w:rPr>
@@ -2136,7 +2121,6 @@
       <w:r>
         <w:rPr>
           <w:rFonts w:ascii="Arial" w:hAnsi="Arial" w:cs="Arial"/>
-          <w:color w:val="FF0000"/>
           <w:sz w:val="17"/>
           <w:szCs w:val="17"/>
         </w:rPr>
@@ -2153,15 +2137,13 @@
         <w:jc w:val="both"/>
         <w:rPr>
           <w:rFonts w:ascii="Arial" w:hAnsi="Arial" w:cs="Arial"/>
-          <w:color w:val="FF0000"/>
-          <w:sz w:val="17"/>
-          <w:szCs w:val="17"/>
-        </w:rPr>
-      </w:pPr>
-      <w:r>
-        <w:rPr>
-          <w:rFonts w:ascii="Arial" w:hAnsi="Arial" w:cs="Arial"/>
-          <w:color w:val="FF0000"/>
+          <w:sz w:val="17"/>
+          <w:szCs w:val="17"/>
+        </w:rPr>
+      </w:pPr>
+      <w:r>
+        <w:rPr>
+          <w:rFonts w:ascii="Arial" w:hAnsi="Arial" w:cs="Arial"/>
           <w:sz w:val="17"/>
           <w:szCs w:val="17"/>
         </w:rPr>
@@ -2170,7 +2152,6 @@
       <w:r>
         <w:rPr>
           <w:rFonts w:ascii="Arial" w:hAnsi="Arial" w:cs="Arial"/>
-          <w:color w:val="FF0000"/>
           <w:sz w:val="17"/>
           <w:szCs w:val="17"/>
         </w:rPr>
@@ -2179,7 +2160,6 @@
       <w:r>
         <w:rPr>
           <w:rFonts w:ascii="Arial" w:hAnsi="Arial" w:cs="Arial"/>
-          <w:color w:val="FF0000"/>
           <w:sz w:val="17"/>
           <w:szCs w:val="17"/>
         </w:rPr>
@@ -2188,7 +2168,6 @@
       <w:r>
         <w:rPr>
           <w:rFonts w:ascii="Arial" w:hAnsi="Arial" w:cs="Arial"/>
-          <w:color w:val="FF0000"/>
           <w:sz w:val="17"/>
           <w:szCs w:val="17"/>
         </w:rPr>
@@ -2197,7 +2176,6 @@
       <w:r>
         <w:rPr>
           <w:rFonts w:ascii="Arial" w:hAnsi="Arial" w:cs="Arial"/>
-          <w:color w:val="FF0000"/>
           <w:sz w:val="17"/>
           <w:szCs w:val="17"/>
         </w:rPr>
@@ -2206,7 +2184,6 @@
       <w:r>
         <w:rPr>
           <w:rFonts w:ascii="Arial" w:hAnsi="Arial" w:cs="Arial"/>
-          <w:color w:val="FF0000"/>
           <w:sz w:val="17"/>
           <w:szCs w:val="17"/>
         </w:rPr>
@@ -2215,7 +2192,6 @@
       <w:r>
         <w:rPr>
           <w:rFonts w:ascii="Arial" w:hAnsi="Arial" w:cs="Arial"/>
-          <w:color w:val="FF0000"/>
           <w:sz w:val="17"/>
           <w:szCs w:val="17"/>
         </w:rPr>
@@ -2224,7 +2200,6 @@
       <w:r>
         <w:rPr>
           <w:rFonts w:ascii="Arial" w:hAnsi="Arial" w:cs="Arial"/>
-          <w:color w:val="FF0000"/>
           <w:sz w:val="17"/>
           <w:szCs w:val="17"/>
         </w:rPr>
@@ -2233,7 +2208,6 @@
       <w:r>
         <w:rPr>
           <w:rFonts w:ascii="Arial" w:hAnsi="Arial" w:cs="Arial"/>
-          <w:color w:val="FF0000"/>
           <w:sz w:val="17"/>
           <w:szCs w:val="17"/>
         </w:rPr>
@@ -2242,7 +2216,6 @@
       <w:r>
         <w:rPr>
           <w:rFonts w:ascii="Arial" w:hAnsi="Arial" w:cs="Arial"/>
-          <w:color w:val="FF0000"/>
           <w:sz w:val="17"/>
           <w:szCs w:val="17"/>
         </w:rPr>
@@ -2251,7 +2224,6 @@
       <w:r>
         <w:rPr>
           <w:rFonts w:ascii="Arial" w:hAnsi="Arial" w:cs="Arial"/>
-          <w:color w:val="FF0000"/>
           <w:sz w:val="17"/>
           <w:szCs w:val="17"/>
         </w:rPr>
@@ -2260,7 +2232,6 @@
       <w:r>
         <w:rPr>
           <w:rFonts w:ascii="Arial" w:hAnsi="Arial" w:cs="Arial"/>
-          <w:color w:val="FF0000"/>
           <w:sz w:val="17"/>
           <w:szCs w:val="17"/>
         </w:rPr>
@@ -2269,7 +2240,6 @@
       <w:r>
         <w:rPr>
           <w:rFonts w:ascii="Arial" w:hAnsi="Arial" w:cs="Arial"/>
-          <w:color w:val="FF0000"/>
           <w:sz w:val="17"/>
           <w:szCs w:val="17"/>
         </w:rPr>
@@ -2278,16 +2248,22 @@
       <w:r>
         <w:rPr>
           <w:rFonts w:ascii="Arial" w:hAnsi="Arial" w:cs="Arial"/>
-          <w:color w:val="FF0000"/>
-          <w:sz w:val="17"/>
-          <w:szCs w:val="17"/>
-        </w:rPr>
-        <w:t xml:space="preserve"> no cartão ou cheque pré</w:t>
-      </w:r>
-      <w:r>
-        <w:rPr>
-          <w:rFonts w:ascii="Arial" w:hAnsi="Arial" w:cs="Arial"/>
-          <w:color w:val="FF0000"/>
+          <w:sz w:val="17"/>
+          <w:szCs w:val="17"/>
+        </w:rPr>
+        <w:t xml:space="preserve"> </w:t>
+      </w:r>
+      <w:r>
+        <w:rPr>
+          <w:rFonts w:ascii="Arial" w:hAnsi="Arial" w:cs="Arial"/>
+          <w:sz w:val="17"/>
+          <w:szCs w:val="17"/>
+        </w:rPr>
+        <w:t>no cartão ou cheque pré</w:t>
+      </w:r>
+      <w:r>
+        <w:rPr>
+          <w:rFonts w:ascii="Arial" w:hAnsi="Arial" w:cs="Arial"/>
           <w:sz w:val="17"/>
           <w:szCs w:val="17"/>
         </w:rPr>
@@ -2304,15 +2280,13 @@
         <w:jc w:val="both"/>
         <w:rPr>
           <w:rFonts w:ascii="Arial" w:hAnsi="Arial" w:cs="Arial"/>
-          <w:color w:val="FF0000"/>
-          <w:sz w:val="17"/>
-          <w:szCs w:val="17"/>
-        </w:rPr>
-      </w:pPr>
-      <w:r>
-        <w:rPr>
-          <w:rFonts w:ascii="Arial" w:hAnsi="Arial" w:cs="Arial"/>
-          <w:color w:val="FF0000"/>
+          <w:sz w:val="17"/>
+          <w:szCs w:val="17"/>
+        </w:rPr>
+      </w:pPr>
+      <w:r>
+        <w:rPr>
+          <w:rFonts w:ascii="Arial" w:hAnsi="Arial" w:cs="Arial"/>
           <w:sz w:val="17"/>
           <w:szCs w:val="17"/>
         </w:rPr>
@@ -2321,7 +2295,6 @@
       <w:r>
         <w:rPr>
           <w:rFonts w:ascii="Arial" w:hAnsi="Arial" w:cs="Arial"/>
-          <w:color w:val="FF0000"/>
           <w:sz w:val="17"/>
           <w:szCs w:val="17"/>
         </w:rPr>
@@ -2330,7 +2303,6 @@
       <w:r>
         <w:rPr>
           <w:rFonts w:ascii="Arial" w:hAnsi="Arial" w:cs="Arial"/>
-          <w:color w:val="FF0000"/>
           <w:sz w:val="17"/>
           <w:szCs w:val="17"/>
         </w:rPr>
@@ -2347,15 +2319,13 @@
         <w:jc w:val="both"/>
         <w:rPr>
           <w:rFonts w:ascii="Arial" w:hAnsi="Arial" w:cs="Arial"/>
-          <w:color w:val="FF0000"/>
-          <w:sz w:val="17"/>
-          <w:szCs w:val="17"/>
-        </w:rPr>
-      </w:pPr>
-      <w:r>
-        <w:rPr>
-          <w:rFonts w:ascii="Arial" w:hAnsi="Arial" w:cs="Arial"/>
-          <w:color w:val="FF0000"/>
+          <w:sz w:val="17"/>
+          <w:szCs w:val="17"/>
+        </w:rPr>
+      </w:pPr>
+      <w:r>
+        <w:rPr>
+          <w:rFonts w:ascii="Arial" w:hAnsi="Arial" w:cs="Arial"/>
           <w:sz w:val="17"/>
           <w:szCs w:val="17"/>
         </w:rPr>
@@ -2364,7 +2334,6 @@
       <w:r>
         <w:rPr>
           <w:rFonts w:ascii="Arial" w:hAnsi="Arial" w:cs="Arial"/>
-          <w:color w:val="FF0000"/>
           <w:sz w:val="17"/>
           <w:szCs w:val="17"/>
         </w:rPr>
@@ -2373,7 +2342,6 @@
       <w:r>
         <w:rPr>
           <w:rFonts w:ascii="Arial" w:hAnsi="Arial" w:cs="Arial"/>
-          <w:color w:val="FF0000"/>
           <w:sz w:val="17"/>
           <w:szCs w:val="17"/>
         </w:rPr>
@@ -2382,7 +2350,6 @@
       <w:r>
         <w:rPr>
           <w:rFonts w:ascii="Arial" w:hAnsi="Arial" w:cs="Arial"/>
-          <w:color w:val="FF0000"/>
           <w:sz w:val="17"/>
           <w:szCs w:val="17"/>
         </w:rPr>
@@ -2399,15 +2366,13 @@
         <w:jc w:val="both"/>
         <w:rPr>
           <w:rFonts w:ascii="Arial" w:hAnsi="Arial" w:cs="Arial"/>
-          <w:color w:val="FF0000"/>
-          <w:sz w:val="17"/>
-          <w:szCs w:val="17"/>
-        </w:rPr>
-      </w:pPr>
-      <w:r>
-        <w:rPr>
-          <w:rFonts w:ascii="Arial" w:hAnsi="Arial" w:cs="Arial"/>
-          <w:color w:val="FF0000"/>
+          <w:sz w:val="17"/>
+          <w:szCs w:val="17"/>
+        </w:rPr>
+      </w:pPr>
+      <w:r>
+        <w:rPr>
+          <w:rFonts w:ascii="Arial" w:hAnsi="Arial" w:cs="Arial"/>
           <w:sz w:val="17"/>
           <w:szCs w:val="17"/>
         </w:rPr>
@@ -2424,15 +2389,13 @@
         <w:jc w:val="both"/>
         <w:rPr>
           <w:rFonts w:ascii="Arial" w:hAnsi="Arial" w:cs="Arial"/>
-          <w:color w:val="FF0000"/>
-          <w:sz w:val="17"/>
-          <w:szCs w:val="17"/>
-        </w:rPr>
-      </w:pPr>
-      <w:r>
-        <w:rPr>
-          <w:rFonts w:ascii="Arial" w:hAnsi="Arial" w:cs="Arial"/>
-          <w:color w:val="FF0000"/>
+          <w:sz w:val="17"/>
+          <w:szCs w:val="17"/>
+        </w:rPr>
+      </w:pPr>
+      <w:r>
+        <w:rPr>
+          <w:rFonts w:ascii="Arial" w:hAnsi="Arial" w:cs="Arial"/>
           <w:sz w:val="17"/>
           <w:szCs w:val="17"/>
         </w:rPr>
@@ -2441,7 +2404,6 @@
       <w:r>
         <w:rPr>
           <w:rFonts w:ascii="Arial" w:hAnsi="Arial" w:cs="Arial"/>
-          <w:color w:val="FF0000"/>
           <w:sz w:val="17"/>
           <w:szCs w:val="17"/>
         </w:rPr>
@@ -2450,7 +2412,6 @@
       <w:r>
         <w:rPr>
           <w:rFonts w:ascii="Arial" w:hAnsi="Arial" w:cs="Arial"/>
-          <w:color w:val="FF0000"/>
           <w:sz w:val="17"/>
           <w:szCs w:val="17"/>
         </w:rPr>
@@ -2459,7 +2420,6 @@
       <w:r>
         <w:rPr>
           <w:rFonts w:ascii="Arial" w:hAnsi="Arial" w:cs="Arial"/>
-          <w:color w:val="FF0000"/>
           <w:sz w:val="17"/>
           <w:szCs w:val="17"/>
         </w:rPr>
@@ -2468,7 +2428,6 @@
       <w:r>
         <w:rPr>
           <w:rFonts w:ascii="Arial" w:hAnsi="Arial" w:cs="Arial"/>
-          <w:color w:val="FF0000"/>
           <w:sz w:val="17"/>
           <w:szCs w:val="17"/>
         </w:rPr>
@@ -2477,7 +2436,6 @@
       <w:r>
         <w:rPr>
           <w:rFonts w:ascii="Arial" w:hAnsi="Arial" w:cs="Arial"/>
-          <w:color w:val="FF0000"/>
           <w:sz w:val="17"/>
           <w:szCs w:val="17"/>
         </w:rPr>
@@ -2486,7 +2444,6 @@
       <w:r>
         <w:rPr>
           <w:rFonts w:ascii="Arial" w:hAnsi="Arial" w:cs="Arial"/>
-          <w:color w:val="FF0000"/>
           <w:sz w:val="17"/>
           <w:szCs w:val="17"/>
         </w:rPr>
@@ -2495,7 +2452,6 @@
       <w:r>
         <w:rPr>
           <w:rFonts w:ascii="Arial" w:hAnsi="Arial" w:cs="Arial"/>
-          <w:color w:val="FF0000"/>
           <w:sz w:val="17"/>
           <w:szCs w:val="17"/>
         </w:rPr>
@@ -2512,7 +2468,6 @@
         <w:jc w:val="both"/>
         <w:rPr>
           <w:rFonts w:ascii="Arial" w:hAnsi="Arial" w:cs="Arial"/>
-          <w:color w:val="FF0000"/>
           <w:sz w:val="17"/>
           <w:szCs w:val="17"/>
         </w:rPr>
@@ -2521,7 +2476,6 @@
         <w:rPr>
           <w:rFonts w:ascii="Arial" w:hAnsi="Arial" w:cs="Arial"/>
           <w:noProof/>
-          <w:color w:val="FF0000"/>
           <w:sz w:val="17"/>
           <w:szCs w:val="17"/>
           <w:lang w:eastAsia="pt-BR"/>
@@ -2529,7 +2483,7 @@
         <mc:AlternateContent>
           <mc:Choice Requires="wps">
             <w:drawing>
-              <wp:anchor distT="0" distB="0" distL="114300" distR="114300" simplePos="0" relativeHeight="251661312" behindDoc="1" locked="0" layoutInCell="1" allowOverlap="1" wp14:anchorId="4370B625" wp14:editId="56087AD0">
+              <wp:anchor distT="0" distB="0" distL="114300" distR="114300" simplePos="0" relativeHeight="251661312" behindDoc="1" locked="0" layoutInCell="1" allowOverlap="1" wp14:anchorId="63BAF92E" wp14:editId="16F64EFA">
                 <wp:simplePos x="0" y="0"/>
                 <wp:positionH relativeFrom="column">
                   <wp:posOffset>49530</wp:posOffset>
@@ -2599,7 +2553,6 @@
       <w:r>
         <w:rPr>
           <w:rFonts w:ascii="Arial" w:hAnsi="Arial" w:cs="Arial"/>
-          <w:color w:val="FF0000"/>
           <w:sz w:val="17"/>
           <w:szCs w:val="17"/>
         </w:rPr>
@@ -2608,7 +2561,6 @@
       <w:r>
         <w:rPr>
           <w:rFonts w:ascii="Arial" w:hAnsi="Arial" w:cs="Arial"/>
-          <w:color w:val="FF0000"/>
           <w:sz w:val="17"/>
           <w:szCs w:val="17"/>
         </w:rPr>
@@ -2617,7 +2569,6 @@
       <w:r>
         <w:rPr>
           <w:rFonts w:ascii="Arial" w:hAnsi="Arial" w:cs="Arial"/>
-          <w:color w:val="FF0000"/>
           <w:sz w:val="17"/>
           <w:szCs w:val="17"/>
         </w:rPr>
@@ -2634,7 +2585,6 @@
         <w:jc w:val="both"/>
         <w:rPr>
           <w:rFonts w:ascii="Arial" w:hAnsi="Arial" w:cs="Arial"/>
-          <w:color w:val="FF0000"/>
           <w:sz w:val="17"/>
           <w:szCs w:val="17"/>
         </w:rPr>
@@ -2643,7 +2593,6 @@
         <w:rPr>
           <w:rFonts w:ascii="Arial" w:hAnsi="Arial" w:cs="Arial"/>
           <w:noProof/>
-          <w:color w:val="FF0000"/>
           <w:sz w:val="17"/>
           <w:szCs w:val="17"/>
           <w:lang w:eastAsia="pt-BR"/>
@@ -2651,7 +2600,7 @@
         <mc:AlternateContent>
           <mc:Choice Requires="wps">
             <w:drawing>
-              <wp:anchor distT="0" distB="0" distL="114300" distR="114300" simplePos="0" relativeHeight="251662336" behindDoc="1" locked="0" layoutInCell="1" allowOverlap="1" wp14:anchorId="1E5C6172" wp14:editId="59130AC2">
+              <wp:anchor distT="0" distB="0" distL="114300" distR="114300" simplePos="0" relativeHeight="251662336" behindDoc="1" locked="0" layoutInCell="1" allowOverlap="1" wp14:anchorId="02408A91" wp14:editId="01108391">
                 <wp:simplePos x="0" y="0"/>
                 <wp:positionH relativeFrom="column">
                   <wp:posOffset>49530</wp:posOffset>
@@ -2721,7 +2670,6 @@
       <w:r>
         <w:rPr>
           <w:rFonts w:ascii="Arial" w:hAnsi="Arial" w:cs="Arial"/>
-          <w:color w:val="FF0000"/>
           <w:sz w:val="17"/>
           <w:szCs w:val="17"/>
         </w:rPr>
@@ -2739,17 +2687,15 @@
         <w:rPr>
           <w:rFonts w:ascii="Arial" w:hAnsi="Arial" w:cs="Arial"/>
           <w:b/>
-          <w:color w:val="FF0000"/>
-          <w:sz w:val="17"/>
-          <w:szCs w:val="17"/>
-        </w:rPr>
-      </w:pPr>
-      <w:bookmarkStart w:id="2" w:name="_Hlk535916147"/>
+          <w:sz w:val="17"/>
+          <w:szCs w:val="17"/>
+        </w:rPr>
+      </w:pPr>
+      <w:bookmarkStart w:id="6" w:name="_Hlk535916147"/>
       <w:r>
         <w:rPr>
           <w:rFonts w:ascii="Arial" w:hAnsi="Arial" w:cs="Arial"/>
           <w:b/>
-          <w:color w:val="FF0000"/>
           <w:sz w:val="17"/>
           <w:szCs w:val="17"/>
         </w:rPr>
@@ -2766,15 +2712,13 @@
         <w:jc w:val="both"/>
         <w:rPr>
           <w:rFonts w:ascii="Arial" w:hAnsi="Arial" w:cs="Arial"/>
-          <w:color w:val="FF0000"/>
-          <w:sz w:val="17"/>
-          <w:szCs w:val="17"/>
-        </w:rPr>
-      </w:pPr>
-      <w:r>
-        <w:rPr>
-          <w:rFonts w:ascii="Arial" w:hAnsi="Arial" w:cs="Arial"/>
-          <w:color w:val="FF0000"/>
+          <w:sz w:val="17"/>
+          <w:szCs w:val="17"/>
+        </w:rPr>
+      </w:pPr>
+      <w:r>
+        <w:rPr>
+          <w:rFonts w:ascii="Arial" w:hAnsi="Arial" w:cs="Arial"/>
           <w:sz w:val="17"/>
           <w:szCs w:val="17"/>
         </w:rPr>
@@ -2783,7 +2727,6 @@
       <w:r>
         <w:rPr>
           <w:rFonts w:ascii="Arial" w:hAnsi="Arial" w:cs="Arial"/>
-          <w:color w:val="FF0000"/>
           <w:sz w:val="17"/>
           <w:szCs w:val="17"/>
         </w:rPr>
@@ -2792,7 +2735,6 @@
       <w:r>
         <w:rPr>
           <w:rFonts w:ascii="Arial" w:hAnsi="Arial" w:cs="Arial"/>
-          <w:color w:val="FF0000"/>
           <w:sz w:val="17"/>
           <w:szCs w:val="17"/>
         </w:rPr>
@@ -2809,15 +2751,13 @@
         <w:jc w:val="both"/>
         <w:rPr>
           <w:rFonts w:ascii="Arial" w:hAnsi="Arial" w:cs="Arial"/>
-          <w:color w:val="FF0000"/>
-          <w:sz w:val="17"/>
-          <w:szCs w:val="17"/>
-        </w:rPr>
-      </w:pPr>
-      <w:r>
-        <w:rPr>
-          <w:rFonts w:ascii="Arial" w:hAnsi="Arial" w:cs="Arial"/>
-          <w:color w:val="FF0000"/>
+          <w:sz w:val="17"/>
+          <w:szCs w:val="17"/>
+        </w:rPr>
+      </w:pPr>
+      <w:r>
+        <w:rPr>
+          <w:rFonts w:ascii="Arial" w:hAnsi="Arial" w:cs="Arial"/>
           <w:sz w:val="17"/>
           <w:szCs w:val="17"/>
         </w:rPr>
@@ -2826,11 +2766,26 @@
       <w:r>
         <w:rPr>
           <w:rFonts w:ascii="Arial" w:hAnsi="Arial" w:cs="Arial"/>
-          <w:color w:val="FF0000"/>
-          <w:sz w:val="17"/>
-          <w:szCs w:val="17"/>
-        </w:rPr>
-        <w:t xml:space="preserve">. Em caso de desistência, será cobrado o mês que ele comunicar a escola, a partir do próximo mês será isento do pagamento do contrato </w:t>
+          <w:sz w:val="17"/>
+          <w:szCs w:val="17"/>
+        </w:rPr>
+        <w:t xml:space="preserve">. Em caso de desistência, </w:t>
+      </w:r>
+      <w:r>
+        <w:rPr>
+          <w:rFonts w:ascii="Arial" w:hAnsi="Arial" w:cs="Arial"/>
+          <w:sz w:val="17"/>
+          <w:szCs w:val="17"/>
+        </w:rPr>
+        <w:t>será cobrado o mês que ele comunicar a escola, a partir do próximo mês será isento do pagamento do contrato</w:t>
+      </w:r>
+      <w:r>
+        <w:rPr>
+          <w:rFonts w:ascii="Arial" w:hAnsi="Arial" w:cs="Arial"/>
+          <w:sz w:val="17"/>
+          <w:szCs w:val="17"/>
+        </w:rPr>
+        <w:t xml:space="preserve"> </w:t>
       </w:r>
     </w:p>
     <w:p>
@@ -2843,15 +2798,13 @@
         <w:jc w:val="both"/>
         <w:rPr>
           <w:rFonts w:ascii="Arial" w:hAnsi="Arial" w:cs="Arial"/>
-          <w:color w:val="FF0000"/>
-          <w:sz w:val="17"/>
-          <w:szCs w:val="17"/>
-        </w:rPr>
-      </w:pPr>
-      <w:r>
-        <w:rPr>
-          <w:rFonts w:ascii="Arial" w:hAnsi="Arial" w:cs="Arial"/>
-          <w:color w:val="FF0000"/>
+          <w:sz w:val="17"/>
+          <w:szCs w:val="17"/>
+        </w:rPr>
+      </w:pPr>
+      <w:r>
+        <w:rPr>
+          <w:rFonts w:ascii="Arial" w:hAnsi="Arial" w:cs="Arial"/>
           <w:sz w:val="17"/>
           <w:szCs w:val="17"/>
         </w:rPr>
@@ -2868,33 +2821,20 @@
         <w:jc w:val="both"/>
         <w:rPr>
           <w:rFonts w:ascii="Arial" w:hAnsi="Arial" w:cs="Arial"/>
-          <w:color w:val="FF0000"/>
-          <w:sz w:val="17"/>
-          <w:szCs w:val="17"/>
-        </w:rPr>
-      </w:pPr>
-      <w:r>
-        <w:rPr>
-          <w:rFonts w:ascii="Arial" w:hAnsi="Arial" w:cs="Arial"/>
-          <w:color w:val="FF0000"/>
-          <w:sz w:val="17"/>
-          <w:szCs w:val="17"/>
-        </w:rPr>
-        <w:t>3.3. Caso o contratante tenha feito todo o curso e não renove o contrato é ob</w:t>
-      </w:r>
-      <w:bookmarkStart w:id="3" w:name="_GoBack"/>
-      <w:bookmarkEnd w:id="3"/>
-      <w:r>
-        <w:rPr>
-          <w:rFonts w:ascii="Arial" w:hAnsi="Arial" w:cs="Arial"/>
-          <w:color w:val="FF0000"/>
-          <w:sz w:val="17"/>
-          <w:szCs w:val="17"/>
-        </w:rPr>
-        <w:t>rigação do mesmo arcar com as parcelas pendentes.</w:t>
-      </w:r>
-    </w:p>
-    <w:bookmarkEnd w:id="2"/>
+          <w:sz w:val="17"/>
+          <w:szCs w:val="17"/>
+        </w:rPr>
+      </w:pPr>
+      <w:r>
+        <w:rPr>
+          <w:rFonts w:ascii="Arial" w:hAnsi="Arial" w:cs="Arial"/>
+          <w:sz w:val="17"/>
+          <w:szCs w:val="17"/>
+        </w:rPr>
+        <w:t>3.3. Caso o contratante tenha feito todo o curso e não renove o contrato é obrigação do mesmo arcar com as parcelas pendentes.</w:t>
+      </w:r>
+    </w:p>
+    <w:bookmarkEnd w:id="6"/>
     <w:p>
       <w:pPr>
         <w:tabs>
@@ -2906,7 +2846,6 @@
         <w:rPr>
           <w:rFonts w:ascii="Arial" w:hAnsi="Arial" w:cs="Arial"/>
           <w:b/>
-          <w:color w:val="FF0000"/>
           <w:sz w:val="17"/>
           <w:szCs w:val="17"/>
         </w:rPr>
@@ -2915,7 +2854,6 @@
         <w:rPr>
           <w:rFonts w:ascii="Arial" w:hAnsi="Arial" w:cs="Arial"/>
           <w:b/>
-          <w:color w:val="FF0000"/>
           <w:sz w:val="17"/>
           <w:szCs w:val="17"/>
         </w:rPr>
@@ -2932,15 +2870,13 @@
         <w:jc w:val="both"/>
         <w:rPr>
           <w:rFonts w:ascii="Arial" w:hAnsi="Arial" w:cs="Arial"/>
-          <w:color w:val="FF0000"/>
-          <w:sz w:val="17"/>
-          <w:szCs w:val="17"/>
-        </w:rPr>
-      </w:pPr>
-      <w:r>
-        <w:rPr>
-          <w:rFonts w:ascii="Arial" w:hAnsi="Arial" w:cs="Arial"/>
-          <w:color w:val="FF0000"/>
+          <w:sz w:val="17"/>
+          <w:szCs w:val="17"/>
+        </w:rPr>
+      </w:pPr>
+      <w:r>
+        <w:rPr>
+          <w:rFonts w:ascii="Arial" w:hAnsi="Arial" w:cs="Arial"/>
           <w:sz w:val="17"/>
           <w:szCs w:val="17"/>
         </w:rPr>
@@ -2949,7 +2885,6 @@
       <w:r>
         <w:rPr>
           <w:rFonts w:ascii="Arial" w:hAnsi="Arial" w:cs="Arial"/>
-          <w:color w:val="FF0000"/>
           <w:sz w:val="17"/>
           <w:szCs w:val="17"/>
         </w:rPr>
@@ -2958,7 +2893,6 @@
       <w:r>
         <w:rPr>
           <w:rFonts w:ascii="Arial" w:hAnsi="Arial" w:cs="Arial"/>
-          <w:color w:val="FF0000"/>
           <w:sz w:val="17"/>
           <w:szCs w:val="17"/>
         </w:rPr>
@@ -2975,15 +2909,13 @@
         <w:jc w:val="both"/>
         <w:rPr>
           <w:rFonts w:ascii="Arial" w:hAnsi="Arial" w:cs="Arial"/>
-          <w:color w:val="FF0000"/>
-          <w:sz w:val="17"/>
-          <w:szCs w:val="17"/>
-        </w:rPr>
-      </w:pPr>
-      <w:r>
-        <w:rPr>
-          <w:rFonts w:ascii="Arial" w:hAnsi="Arial" w:cs="Arial"/>
-          <w:color w:val="FF0000"/>
+          <w:sz w:val="17"/>
+          <w:szCs w:val="17"/>
+        </w:rPr>
+      </w:pPr>
+      <w:r>
+        <w:rPr>
+          <w:rFonts w:ascii="Arial" w:hAnsi="Arial" w:cs="Arial"/>
           <w:sz w:val="17"/>
           <w:szCs w:val="17"/>
         </w:rPr>
@@ -3000,15 +2932,13 @@
         <w:jc w:val="both"/>
         <w:rPr>
           <w:rFonts w:ascii="Arial" w:hAnsi="Arial" w:cs="Arial"/>
-          <w:color w:val="FF0000"/>
-          <w:sz w:val="17"/>
-          <w:szCs w:val="17"/>
-        </w:rPr>
-      </w:pPr>
-      <w:r>
-        <w:rPr>
-          <w:rFonts w:ascii="Arial" w:hAnsi="Arial" w:cs="Arial"/>
-          <w:color w:val="FF0000"/>
+          <w:sz w:val="17"/>
+          <w:szCs w:val="17"/>
+        </w:rPr>
+      </w:pPr>
+      <w:r>
+        <w:rPr>
+          <w:rFonts w:ascii="Arial" w:hAnsi="Arial" w:cs="Arial"/>
           <w:sz w:val="17"/>
           <w:szCs w:val="17"/>
         </w:rPr>
@@ -3025,15 +2955,13 @@
         <w:jc w:val="both"/>
         <w:rPr>
           <w:rFonts w:ascii="Arial" w:hAnsi="Arial" w:cs="Arial"/>
-          <w:color w:val="FF0000"/>
-          <w:sz w:val="17"/>
-          <w:szCs w:val="17"/>
-        </w:rPr>
-      </w:pPr>
-      <w:r>
-        <w:rPr>
-          <w:rFonts w:ascii="Arial" w:hAnsi="Arial" w:cs="Arial"/>
-          <w:color w:val="FF0000"/>
+          <w:sz w:val="17"/>
+          <w:szCs w:val="17"/>
+        </w:rPr>
+      </w:pPr>
+      <w:r>
+        <w:rPr>
+          <w:rFonts w:ascii="Arial" w:hAnsi="Arial" w:cs="Arial"/>
           <w:sz w:val="17"/>
           <w:szCs w:val="17"/>
         </w:rPr>
@@ -3042,7 +2970,6 @@
       <w:r>
         <w:rPr>
           <w:rFonts w:ascii="Arial" w:hAnsi="Arial" w:cs="Arial"/>
-          <w:color w:val="FF0000"/>
           <w:sz w:val="17"/>
           <w:szCs w:val="17"/>
         </w:rPr>
@@ -3051,7 +2978,6 @@
       <w:r>
         <w:rPr>
           <w:rFonts w:ascii="Arial" w:hAnsi="Arial" w:cs="Arial"/>
-          <w:color w:val="FF0000"/>
           <w:sz w:val="17"/>
           <w:szCs w:val="17"/>
         </w:rPr>
@@ -3060,7 +2986,6 @@
       <w:r>
         <w:rPr>
           <w:rFonts w:ascii="Arial" w:hAnsi="Arial" w:cs="Arial"/>
-          <w:color w:val="FF0000"/>
           <w:sz w:val="17"/>
           <w:szCs w:val="17"/>
         </w:rPr>
@@ -3069,7 +2994,6 @@
       <w:r>
         <w:rPr>
           <w:rFonts w:ascii="Arial" w:hAnsi="Arial" w:cs="Arial"/>
-          <w:color w:val="FF0000"/>
           <w:sz w:val="17"/>
           <w:szCs w:val="17"/>
         </w:rPr>
@@ -3086,23 +3010,21 @@
         <w:jc w:val="both"/>
         <w:rPr>
           <w:rFonts w:ascii="Arial" w:hAnsi="Arial" w:cs="Arial"/>
-          <w:color w:val="FF0000"/>
-          <w:sz w:val="17"/>
-          <w:szCs w:val="17"/>
-        </w:rPr>
-      </w:pPr>
-      <w:bookmarkStart w:id="4" w:name="_Hlk504642710"/>
-      <w:r>
-        <w:rPr>
-          <w:rFonts w:ascii="Arial" w:hAnsi="Arial" w:cs="Arial"/>
-          <w:color w:val="FF0000"/>
+          <w:sz w:val="17"/>
+          <w:szCs w:val="17"/>
+        </w:rPr>
+      </w:pPr>
+      <w:bookmarkStart w:id="7" w:name="_Hlk504642710"/>
+      <w:r>
+        <w:rPr>
+          <w:rFonts w:ascii="Arial" w:hAnsi="Arial" w:cs="Arial"/>
           <w:sz w:val="17"/>
           <w:szCs w:val="17"/>
         </w:rPr>
         <w:t>4.2. A frequência às aulas é fundamental para o desenvolvimento do aluno.</w:t>
       </w:r>
     </w:p>
-    <w:bookmarkEnd w:id="4"/>
+    <w:bookmarkEnd w:id="7"/>
     <w:p>
       <w:pPr>
         <w:tabs>
@@ -3114,7 +3036,6 @@
         <w:rPr>
           <w:rFonts w:ascii="Arial" w:hAnsi="Arial" w:cs="Arial"/>
           <w:b/>
-          <w:color w:val="FF0000"/>
           <w:sz w:val="17"/>
           <w:szCs w:val="17"/>
         </w:rPr>
@@ -3123,7 +3044,6 @@
         <w:rPr>
           <w:rFonts w:ascii="Arial" w:hAnsi="Arial" w:cs="Arial"/>
           <w:b/>
-          <w:color w:val="FF0000"/>
           <w:sz w:val="17"/>
           <w:szCs w:val="17"/>
         </w:rPr>
@@ -3133,7 +3053,6 @@
         <w:rPr>
           <w:rFonts w:ascii="Arial" w:hAnsi="Arial" w:cs="Arial"/>
           <w:b/>
-          <w:color w:val="FF0000"/>
           <w:sz w:val="17"/>
           <w:szCs w:val="17"/>
         </w:rPr>
@@ -3150,15 +3069,13 @@
         <w:jc w:val="both"/>
         <w:rPr>
           <w:rFonts w:ascii="Arial" w:hAnsi="Arial" w:cs="Arial"/>
-          <w:color w:val="FF0000"/>
-          <w:sz w:val="17"/>
-          <w:szCs w:val="17"/>
-        </w:rPr>
-      </w:pPr>
-      <w:r>
-        <w:rPr>
-          <w:rFonts w:ascii="Arial" w:hAnsi="Arial" w:cs="Arial"/>
-          <w:color w:val="FF0000"/>
+          <w:sz w:val="17"/>
+          <w:szCs w:val="17"/>
+        </w:rPr>
+      </w:pPr>
+      <w:r>
+        <w:rPr>
+          <w:rFonts w:ascii="Arial" w:hAnsi="Arial" w:cs="Arial"/>
           <w:sz w:val="17"/>
           <w:szCs w:val="17"/>
         </w:rPr>
@@ -3175,15 +3092,13 @@
         <w:jc w:val="both"/>
         <w:rPr>
           <w:rFonts w:ascii="Arial" w:hAnsi="Arial" w:cs="Arial"/>
-          <w:color w:val="FF0000"/>
-          <w:sz w:val="17"/>
-          <w:szCs w:val="17"/>
-        </w:rPr>
-      </w:pPr>
-      <w:r>
-        <w:rPr>
-          <w:rFonts w:ascii="Arial" w:hAnsi="Arial" w:cs="Arial"/>
-          <w:color w:val="FF0000"/>
+          <w:sz w:val="17"/>
+          <w:szCs w:val="17"/>
+        </w:rPr>
+      </w:pPr>
+      <w:r>
+        <w:rPr>
+          <w:rFonts w:ascii="Arial" w:hAnsi="Arial" w:cs="Arial"/>
           <w:sz w:val="17"/>
           <w:szCs w:val="17"/>
         </w:rPr>
@@ -3192,21 +3107,11 @@
       <w:r>
         <w:rPr>
           <w:rFonts w:ascii="Arial" w:hAnsi="Arial" w:cs="Arial"/>
-          <w:color w:val="FF0000"/>
           <w:sz w:val="17"/>
           <w:szCs w:val="17"/>
         </w:rPr>
         <w:tab/>
-        <w:t xml:space="preserve"> É de direito da Unique fazer mudanças de horários, junção e/ou cancelamento de</w:t>
-      </w:r>
-      <w:r>
-        <w:rPr>
-          <w:rFonts w:ascii="Arial" w:hAnsi="Arial" w:cs="Arial"/>
-          <w:color w:val="FF0000"/>
-          <w:sz w:val="17"/>
-          <w:szCs w:val="17"/>
-        </w:rPr>
-        <w:t xml:space="preserve"> grupos de acordo com as necessidades da mesma.</w:t>
+        <w:t xml:space="preserve"> É de direito da Unique fazer mudanças de horários, junção e/ou cancelamento de grupos de acordo com as necessidades da mesma.</w:t>
       </w:r>
     </w:p>
     <w:p>
@@ -3219,15 +3124,13 @@
         <w:jc w:val="both"/>
         <w:rPr>
           <w:rFonts w:ascii="Arial" w:hAnsi="Arial" w:cs="Arial"/>
-          <w:color w:val="FF0000"/>
-          <w:sz w:val="17"/>
-          <w:szCs w:val="17"/>
-        </w:rPr>
-      </w:pPr>
-      <w:r>
-        <w:rPr>
-          <w:rFonts w:ascii="Arial" w:hAnsi="Arial" w:cs="Arial"/>
-          <w:color w:val="FF0000"/>
+          <w:sz w:val="17"/>
+          <w:szCs w:val="17"/>
+        </w:rPr>
+      </w:pPr>
+      <w:r>
+        <w:rPr>
+          <w:rFonts w:ascii="Arial" w:hAnsi="Arial" w:cs="Arial"/>
           <w:sz w:val="17"/>
           <w:szCs w:val="17"/>
         </w:rPr>
@@ -3236,7 +3139,6 @@
       <w:r>
         <w:rPr>
           <w:rFonts w:ascii="Arial" w:hAnsi="Arial" w:cs="Arial"/>
-          <w:color w:val="FF0000"/>
           <w:sz w:val="17"/>
           <w:szCs w:val="17"/>
         </w:rPr>
@@ -3245,7 +3147,6 @@
       <w:r>
         <w:rPr>
           <w:rFonts w:ascii="Arial" w:hAnsi="Arial" w:cs="Arial"/>
-          <w:color w:val="FF0000"/>
           <w:sz w:val="17"/>
           <w:szCs w:val="17"/>
         </w:rPr>
@@ -3254,7 +3155,6 @@
       <w:r>
         <w:rPr>
           <w:rFonts w:ascii="Arial" w:hAnsi="Arial" w:cs="Arial"/>
-          <w:color w:val="FF0000"/>
           <w:sz w:val="17"/>
           <w:szCs w:val="17"/>
         </w:rPr>
@@ -3273,7 +3173,6 @@
         <w:rPr>
           <w:rFonts w:ascii="Arial" w:hAnsi="Arial" w:cs="Arial"/>
           <w:b/>
-          <w:color w:val="FF0000"/>
           <w:sz w:val="17"/>
           <w:szCs w:val="17"/>
         </w:rPr>
@@ -3282,7 +3181,6 @@
         <w:rPr>
           <w:rFonts w:ascii="Arial" w:hAnsi="Arial" w:cs="Arial"/>
           <w:b/>
-          <w:color w:val="FF0000"/>
           <w:sz w:val="17"/>
           <w:szCs w:val="17"/>
         </w:rPr>
@@ -3299,15 +3197,13 @@
         <w:jc w:val="both"/>
         <w:rPr>
           <w:rFonts w:ascii="Arial" w:hAnsi="Arial" w:cs="Arial"/>
-          <w:color w:val="FF0000"/>
-          <w:sz w:val="17"/>
-          <w:szCs w:val="17"/>
-        </w:rPr>
-      </w:pPr>
-      <w:r>
-        <w:rPr>
-          <w:rFonts w:ascii="Arial" w:hAnsi="Arial" w:cs="Arial"/>
-          <w:color w:val="FF0000"/>
+          <w:sz w:val="17"/>
+          <w:szCs w:val="17"/>
+        </w:rPr>
+      </w:pPr>
+      <w:r>
+        <w:rPr>
+          <w:rFonts w:ascii="Arial" w:hAnsi="Arial" w:cs="Arial"/>
           <w:sz w:val="17"/>
           <w:szCs w:val="17"/>
         </w:rPr>
@@ -3316,7 +3212,6 @@
       <w:r>
         <w:rPr>
           <w:rFonts w:ascii="Arial" w:hAnsi="Arial" w:cs="Arial"/>
-          <w:color w:val="FF0000"/>
           <w:sz w:val="17"/>
           <w:szCs w:val="17"/>
         </w:rPr>
@@ -3326,7 +3221,6 @@
       <w:r>
         <w:rPr>
           <w:rFonts w:ascii="Arial" w:hAnsi="Arial" w:cs="Arial"/>
-          <w:color w:val="FF0000"/>
           <w:sz w:val="17"/>
           <w:szCs w:val="17"/>
         </w:rPr>
@@ -3335,7 +3229,6 @@
       <w:r>
         <w:rPr>
           <w:rFonts w:ascii="Arial" w:hAnsi="Arial" w:cs="Arial"/>
-          <w:color w:val="FF0000"/>
           <w:sz w:val="17"/>
           <w:szCs w:val="17"/>
         </w:rPr>
@@ -3344,7 +3237,6 @@
       <w:r>
         <w:rPr>
           <w:rFonts w:ascii="Arial" w:hAnsi="Arial" w:cs="Arial"/>
-          <w:color w:val="FF0000"/>
           <w:sz w:val="17"/>
           <w:szCs w:val="17"/>
         </w:rPr>
@@ -3353,7 +3245,6 @@
       <w:r>
         <w:rPr>
           <w:rFonts w:ascii="Arial" w:hAnsi="Arial" w:cs="Arial"/>
-          <w:color w:val="FF0000"/>
           <w:sz w:val="17"/>
           <w:szCs w:val="17"/>
         </w:rPr>
@@ -3362,7 +3253,6 @@
       <w:r>
         <w:rPr>
           <w:rFonts w:ascii="Arial" w:hAnsi="Arial" w:cs="Arial"/>
-          <w:color w:val="FF0000"/>
           <w:sz w:val="17"/>
           <w:szCs w:val="17"/>
         </w:rPr>
@@ -3371,7 +3261,6 @@
       <w:r>
         <w:rPr>
           <w:rFonts w:ascii="Arial" w:hAnsi="Arial" w:cs="Arial"/>
-          <w:color w:val="FF0000"/>
           <w:sz w:val="17"/>
           <w:szCs w:val="17"/>
         </w:rPr>
@@ -3380,20 +3269,10 @@
       <w:r>
         <w:rPr>
           <w:rFonts w:ascii="Arial" w:hAnsi="Arial" w:cs="Arial"/>
-          <w:color w:val="FF0000"/>
-          <w:sz w:val="17"/>
-          <w:szCs w:val="17"/>
-        </w:rPr>
-        <w:t xml:space="preserve"> e atualização monetária, bem como  poderá adotar todas as providências legais de cobrança cabíveis, inclusive, inscrever o nome do  Contratante e de seu responsável legal/financeiro em cadastro ou serviços legalmente  constituídos e destinados à proteção da cobrança do crédito advindo deste contrato, valendo o  presente contrato como título executivo extrajudicial, nos termos do art. 585, II, do SCPC, reconhecendo, o Contratante, desde já, este título, como líquido, certo e exigível, ou, ainda,  qualquer tipo de cobrança prevista na legislação brasileira, independentemente de prévia notificação, podendo tais providências serem tomadas isolada, gradativa ou cumulativamente. Todas as despesas da Contratada decorrentes da(s) cobrança(s) prevista(s) neste item pode</w:t>
-      </w:r>
-      <w:r>
-        <w:rPr>
-          <w:rFonts w:ascii="Arial" w:hAnsi="Arial" w:cs="Arial"/>
-          <w:color w:val="FF0000"/>
-          <w:sz w:val="17"/>
-          <w:szCs w:val="17"/>
-        </w:rPr>
-        <w:t xml:space="preserve">rão ser cobradas do Contratante a título de reembolso.  </w:t>
+          <w:sz w:val="17"/>
+          <w:szCs w:val="17"/>
+        </w:rPr>
+        <w:t xml:space="preserve"> e atualização monetária, bem como  poderá adotar todas as providências legais de cobrança cabíveis, inclusive, inscrever o nome do  Contratante e de seu responsável legal/financeiro em cadastro ou serviços legalmente  constituídos e destinados à proteção da cobrança do crédito advindo deste contrato, valendo o  presente contrato como título executivo extrajudicial, nos termos do art. 585, II, do SCPC, reconhecendo, o Contratante, desde já, este título, como líquido, certo e exigível, ou, ainda,  qualquer tipo de cobrança prevista na legislação brasileira, independentemente de prévia notificação, podendo tais providências serem tomadas isolada, gradativa ou cumulativamente. Todas as despesas da Contratada decorrentes da(s) cobrança(s) prevista(s) neste item poderão ser cobradas do Contratante a título de reembolso.  </w:t>
       </w:r>
     </w:p>
     <w:p>
@@ -3407,7 +3286,6 @@
         <w:rPr>
           <w:rFonts w:ascii="Arial" w:hAnsi="Arial" w:cs="Arial"/>
           <w:b/>
-          <w:color w:val="FF0000"/>
           <w:sz w:val="17"/>
           <w:szCs w:val="17"/>
         </w:rPr>
@@ -3416,7 +3294,6 @@
         <w:rPr>
           <w:rFonts w:ascii="Arial" w:hAnsi="Arial" w:cs="Arial"/>
           <w:b/>
-          <w:color w:val="FF0000"/>
           <w:sz w:val="17"/>
           <w:szCs w:val="17"/>
         </w:rPr>
@@ -3433,15 +3310,13 @@
         <w:jc w:val="both"/>
         <w:rPr>
           <w:rFonts w:ascii="Arial" w:hAnsi="Arial" w:cs="Arial"/>
-          <w:color w:val="FF0000"/>
-          <w:sz w:val="17"/>
-          <w:szCs w:val="17"/>
-        </w:rPr>
-      </w:pPr>
-      <w:r>
-        <w:rPr>
-          <w:rFonts w:ascii="Arial" w:hAnsi="Arial" w:cs="Arial"/>
-          <w:color w:val="FF0000"/>
+          <w:sz w:val="17"/>
+          <w:szCs w:val="17"/>
+        </w:rPr>
+      </w:pPr>
+      <w:r>
+        <w:rPr>
+          <w:rFonts w:ascii="Arial" w:hAnsi="Arial" w:cs="Arial"/>
           <w:sz w:val="17"/>
           <w:szCs w:val="17"/>
         </w:rPr>
@@ -3450,11 +3325,18 @@
       <w:r>
         <w:rPr>
           <w:rFonts w:ascii="Arial" w:hAnsi="Arial" w:cs="Arial"/>
-          <w:color w:val="FF0000"/>
-          <w:sz w:val="17"/>
-          <w:szCs w:val="17"/>
-        </w:rPr>
-        <w:t xml:space="preserve">Fica eleito o foro da comarca de Matão para dirimir qualquer ação fundada no presente contrato, renunciando as partes qualquer outro que tenham por mais privilegiado que venha a ser.   </w:t>
+          <w:sz w:val="17"/>
+          <w:szCs w:val="17"/>
+        </w:rPr>
+        <w:t>Fica eleito o foro da comarca de Matão para dirimir qualquer ação fundada no presente contrato, renunciando</w:t>
+      </w:r>
+      <w:r>
+        <w:rPr>
+          <w:rFonts w:ascii="Arial" w:hAnsi="Arial" w:cs="Arial"/>
+          <w:sz w:val="17"/>
+          <w:szCs w:val="17"/>
+        </w:rPr>
+        <w:t xml:space="preserve"> as partes qualquer outro que tenham por mais privilegiado que venha a ser.   </w:t>
       </w:r>
     </w:p>
     <w:p>
@@ -3467,7 +3349,6 @@
         <w:jc w:val="both"/>
         <w:rPr>
           <w:rFonts w:ascii="Arial" w:hAnsi="Arial" w:cs="Arial"/>
-          <w:color w:val="FF0000"/>
           <w:sz w:val="17"/>
           <w:szCs w:val="17"/>
         </w:rPr>
@@ -3476,13 +3357,12 @@
         <w:rPr>
           <w:rFonts w:ascii="Arial" w:hAnsi="Arial" w:cs="Arial"/>
           <w:noProof/>
-          <w:color w:val="FF0000"/>
           <w:sz w:val="18"/>
           <w:szCs w:val="18"/>
           <w:lang w:eastAsia="pt-BR"/>
         </w:rPr>
         <w:drawing>
-          <wp:anchor distT="0" distB="0" distL="114300" distR="114300" simplePos="0" relativeHeight="251663360" behindDoc="1" locked="0" layoutInCell="1" allowOverlap="1" wp14:anchorId="232E0FD0" wp14:editId="39216585">
+          <wp:anchor distT="0" distB="0" distL="114300" distR="114300" simplePos="0" relativeHeight="251663360" behindDoc="1" locked="0" layoutInCell="1" allowOverlap="1" wp14:anchorId="5B7FFF91" wp14:editId="587C51BD">
             <wp:simplePos x="0" y="0"/>
             <wp:positionH relativeFrom="column">
               <wp:posOffset>5692775</wp:posOffset>
@@ -3547,7 +3427,6 @@
       <w:r>
         <w:rPr>
           <w:rFonts w:ascii="Arial" w:hAnsi="Arial" w:cs="Arial"/>
-          <w:color w:val="FF0000"/>
           <w:sz w:val="17"/>
           <w:szCs w:val="17"/>
         </w:rPr>
@@ -4202,7 +4081,7 @@
 
 <file path=word/numbering.xml><?xml version="1.0" encoding="utf-8"?>
 <w:numbering xmlns:wpc="http://schemas.microsoft.com/office/word/2010/wordprocessingCanvas" xmlns:mc="http://schemas.openxmlformats.org/markup-compatibility/2006" xmlns:o="urn:schemas-microsoft-com:office:office" xmlns:r="http://schemas.openxmlformats.org/officeDocument/2006/relationships" xmlns:m="http://schemas.openxmlformats.org/officeDocument/2006/math" xmlns:v="urn:schemas-microsoft-com:vml" xmlns:wp14="http://schemas.microsoft.com/office/word/2010/wordprocessingDrawing" xmlns:wp="http://schemas.openxmlformats.org/drawingml/2006/wordprocessingDrawing" xmlns:w10="urn:schemas-microsoft-com:office:word" xmlns:w="http://schemas.openxmlformats.org/wordprocessingml/2006/main" xmlns:w14="http://schemas.microsoft.com/office/word/2010/wordml" xmlns:w15="http://schemas.microsoft.com/office/word/2012/wordml" xmlns:wpg="http://schemas.microsoft.com/office/word/2010/wordprocessingGroup" xmlns:wpi="http://schemas.microsoft.com/office/word/2010/wordprocessingInk" xmlns:wne="http://schemas.microsoft.com/office/word/2006/wordml" xmlns:wps="http://schemas.microsoft.com/office/word/2010/wordprocessingShape" mc:Ignorable="w14 w15 wp14">
-  <w:abstractNum w:abstractNumId="0">
+  <w:abstractNum w:abstractNumId="0" w15:restartNumberingAfterBreak="0">
     <w:nsid w:val="5E843D48"/>
     <w:multiLevelType w:val="hybridMultilevel"/>
     <w:tmpl w:val="3732C6F4"/>
@@ -4727,7 +4606,6 @@
       <w:spacing w:after="0" w:line="240" w:lineRule="auto"/>
     </w:pPr>
     <w:tblPr>
-      <w:tblInd w:w="0" w:type="dxa"/>
       <w:tblBorders>
         <w:top w:val="single" w:sz="4" w:space="0" w:color="auto"/>
         <w:left w:val="single" w:sz="4" w:space="0" w:color="auto"/>
@@ -4736,12 +4614,6 @@
         <w:insideH w:val="single" w:sz="4" w:space="0" w:color="auto"/>
         <w:insideV w:val="single" w:sz="4" w:space="0" w:color="auto"/>
       </w:tblBorders>
-      <w:tblCellMar>
-        <w:top w:w="0" w:type="dxa"/>
-        <w:left w:w="108" w:type="dxa"/>
-        <w:bottom w:w="0" w:type="dxa"/>
-        <w:right w:w="108" w:type="dxa"/>
-      </w:tblCellMar>
     </w:tblPr>
   </w:style>
   <w:style w:type="paragraph" w:styleId="Textodebalo">

</xml_diff>